<commit_message>
cita tesis I tareas notas, pendientes y correccciones
</commit_message>
<xml_diff>
--- a/TESIS.docx
+++ b/TESIS.docx
@@ -24,6 +24,12 @@
     </w:p>
     <w:sdt>
       <w:sdtPr>
+        <w:rPr>
+          <w:rFonts w:asciiTheme="minorHAnsi" w:eastAsiaTheme="minorHAnsi" w:hAnsiTheme="minorHAnsi" w:cstheme="minorBidi"/>
+          <w:color w:val="auto"/>
+          <w:sz w:val="22"/>
+          <w:szCs w:val="22"/>
+        </w:rPr>
         <w:id w:val="317308178"/>
         <w:docPartObj>
           <w:docPartGallery w:val="Table of Contents"/>
@@ -32,13 +38,9 @@
       </w:sdtPr>
       <w:sdtEndPr>
         <w:rPr>
-          <w:rFonts w:asciiTheme="minorHAnsi" w:eastAsiaTheme="minorHAnsi" w:hAnsiTheme="minorHAnsi" w:cstheme="minorBidi"/>
           <w:b/>
           <w:bCs/>
           <w:noProof/>
-          <w:color w:val="auto"/>
-          <w:sz w:val="22"/>
-          <w:szCs w:val="22"/>
         </w:rPr>
       </w:sdtEndPr>
       <w:sdtContent>
@@ -2827,7 +2829,21 @@
         <w:rPr>
           <w:lang w:val="es-419"/>
         </w:rPr>
-        <w:t xml:space="preserve">Aquí quiero hablar de lo que se ha hecho y algoritmos que se han usado par </w:t>
+        <w:t xml:space="preserve">Aquí quiero hablar de lo que se ha hecho y algoritmos que se han usado </w:t>
+      </w:r>
+      <w:proofErr w:type="spellStart"/>
+      <w:r>
+        <w:rPr>
+          <w:lang w:val="es-419"/>
+        </w:rPr>
+        <w:t>par</w:t>
+      </w:r>
+      <w:proofErr w:type="spellEnd"/>
+      <w:r>
+        <w:rPr>
+          <w:lang w:val="es-419"/>
+        </w:rPr>
+        <w:t xml:space="preserve"> </w:t>
       </w:r>
       <w:proofErr w:type="spellStart"/>
       <w:r>
@@ -3139,7 +3155,21 @@
         <w:rPr>
           <w:lang w:val="es-419"/>
         </w:rPr>
-        <w:t xml:space="preserve"> no se si deba mencionar en el titulo en vez de MOBA </w:t>
+        <w:t xml:space="preserve"> no </w:t>
+      </w:r>
+      <w:proofErr w:type="spellStart"/>
+      <w:r>
+        <w:rPr>
+          <w:lang w:val="es-419"/>
+        </w:rPr>
+        <w:t>se</w:t>
+      </w:r>
+      <w:proofErr w:type="spellEnd"/>
+      <w:r>
+        <w:rPr>
+          <w:lang w:val="es-419"/>
+        </w:rPr>
+        <w:t xml:space="preserve"> si deba mencionar en el titulo en vez de MOBA </w:t>
       </w:r>
       <w:r>
         <w:rPr>
@@ -3411,6 +3441,32 @@
         <w:t>Análisis de datos</w:t>
       </w:r>
       <w:bookmarkEnd w:id="18"/>
+      <w:r>
+        <w:rPr>
+          <w:lang w:val="es-419"/>
+        </w:rPr>
+        <w:t xml:space="preserve"> esto en </w:t>
+      </w:r>
+      <w:proofErr w:type="spellStart"/>
+      <w:r>
+        <w:rPr>
+          <w:lang w:val="es-419"/>
+        </w:rPr>
+        <w:t>en</w:t>
+      </w:r>
+      <w:proofErr w:type="spellEnd"/>
+      <w:r>
+        <w:rPr>
+          <w:lang w:val="es-419"/>
+        </w:rPr>
+        <w:t xml:space="preserve"> un anexo</w:t>
+      </w:r>
+      <w:r>
+        <w:rPr>
+          <w:lang w:val="es-419"/>
+        </w:rPr>
+        <w:t xml:space="preserve"> en una tabla y descripción de los datos en un anexo</w:t>
+      </w:r>
     </w:p>
     <w:p>
       <w:pPr>
@@ -3439,132 +3495,132 @@
         </w:rPr>
       </w:pPr>
       <w:bookmarkStart w:id="19" w:name="_Toc2966877"/>
-      <w:bookmarkStart w:id="20" w:name="_GoBack"/>
+      <w:r>
+        <w:rPr>
+          <w:lang w:val="es-419"/>
+        </w:rPr>
+        <w:t>Identificación de variables</w:t>
+      </w:r>
+      <w:bookmarkEnd w:id="19"/>
+    </w:p>
+    <w:p>
+      <w:pPr>
+        <w:rPr>
+          <w:lang w:val="es-419"/>
+        </w:rPr>
+      </w:pPr>
+      <w:r>
+        <w:rPr>
+          <w:lang w:val="es-419"/>
+        </w:rPr>
+        <w:t xml:space="preserve">Aquí me gustaría hablar sobre las variables que considero que serian un buen inicio, no se si valga la pena o profundizar en la identificación de variables hasta que haga los experimentos en la siguiente sección. </w:t>
+      </w:r>
+    </w:p>
+    <w:p>
+      <w:pPr>
+        <w:rPr>
+          <w:lang w:val="es-419"/>
+        </w:rPr>
+      </w:pPr>
+    </w:p>
+    <w:p>
+      <w:pPr>
+        <w:pStyle w:val="Heading1"/>
+        <w:rPr>
+          <w:lang w:val="es-419"/>
+        </w:rPr>
+      </w:pPr>
+      <w:bookmarkStart w:id="20" w:name="_Toc2966878"/>
+      <w:r>
+        <w:rPr>
+          <w:lang w:val="es-419"/>
+        </w:rPr>
+        <w:t>Aplicación de algoritmo, experimentos y análisis de</w:t>
+      </w:r>
+      <w:r>
+        <w:rPr>
+          <w:lang w:val="es-419"/>
+        </w:rPr>
+        <w:t xml:space="preserve"> partidas individuales</w:t>
+      </w:r>
       <w:bookmarkEnd w:id="20"/>
-      <w:r>
-        <w:rPr>
-          <w:lang w:val="es-419"/>
-        </w:rPr>
-        <w:t>Identificación de variables</w:t>
-      </w:r>
-      <w:bookmarkEnd w:id="19"/>
-    </w:p>
-    <w:p>
-      <w:pPr>
-        <w:rPr>
-          <w:lang w:val="es-419"/>
-        </w:rPr>
-      </w:pPr>
-      <w:r>
-        <w:rPr>
-          <w:lang w:val="es-419"/>
-        </w:rPr>
-        <w:t xml:space="preserve">Aquí me gustaría hablar sobre las variables que considero que serian un buen inicio, no se si valga la pena o profundizar en la identificación de variables hasta que haga los experimentos en la siguiente sección. </w:t>
-      </w:r>
-    </w:p>
-    <w:p>
-      <w:pPr>
-        <w:rPr>
-          <w:lang w:val="es-419"/>
-        </w:rPr>
-      </w:pPr>
-    </w:p>
-    <w:p>
-      <w:pPr>
-        <w:pStyle w:val="Heading1"/>
-        <w:rPr>
-          <w:lang w:val="es-419"/>
-        </w:rPr>
-      </w:pPr>
-      <w:bookmarkStart w:id="21" w:name="_Toc2966878"/>
-      <w:r>
-        <w:rPr>
-          <w:lang w:val="es-419"/>
-        </w:rPr>
-        <w:t>Aplicación de algoritmo, experimentos y análisis de</w:t>
-      </w:r>
-      <w:r>
-        <w:rPr>
-          <w:lang w:val="es-419"/>
-        </w:rPr>
-        <w:t xml:space="preserve"> partidas individuales</w:t>
+    </w:p>
+    <w:p>
+      <w:pPr>
+        <w:pStyle w:val="Heading2"/>
+        <w:rPr>
+          <w:lang w:val="es-419"/>
+        </w:rPr>
+      </w:pPr>
+      <w:bookmarkStart w:id="21" w:name="_Toc2966879"/>
+      <w:r>
+        <w:rPr>
+          <w:lang w:val="es-419"/>
+        </w:rPr>
+        <w:t>Aplicación de redes neuronales</w:t>
       </w:r>
       <w:bookmarkEnd w:id="21"/>
     </w:p>
     <w:p>
       <w:pPr>
+        <w:rPr>
+          <w:lang w:val="es-419"/>
+        </w:rPr>
+      </w:pPr>
+      <w:r>
+        <w:rPr>
+          <w:lang w:val="es-419"/>
+        </w:rPr>
+        <w:t>Aplicación me refiero a aplicar el algoritmo de ANN en partidas individuales, debo de ser tan específicos en los títulos ¿? Lo mismo para equipos profesionales.</w:t>
+      </w:r>
+    </w:p>
+    <w:p>
+      <w:pPr>
         <w:pStyle w:val="Heading2"/>
         <w:rPr>
           <w:lang w:val="es-419"/>
         </w:rPr>
       </w:pPr>
-      <w:bookmarkStart w:id="22" w:name="_Toc2966879"/>
-      <w:r>
-        <w:rPr>
-          <w:lang w:val="es-419"/>
-        </w:rPr>
-        <w:t>Aplicación de redes neuronales</w:t>
+      <w:bookmarkStart w:id="22" w:name="_Toc2966880"/>
+      <w:r>
+        <w:rPr>
+          <w:lang w:val="es-419"/>
+        </w:rPr>
+        <w:t>Experimentos y detección de variables dependientes</w:t>
       </w:r>
       <w:bookmarkEnd w:id="22"/>
     </w:p>
     <w:p>
       <w:pPr>
-        <w:rPr>
-          <w:lang w:val="es-419"/>
-        </w:rPr>
-      </w:pPr>
-      <w:r>
-        <w:rPr>
-          <w:lang w:val="es-419"/>
-        </w:rPr>
-        <w:t>Aplicación me refiero a aplicar el algoritmo de ANN en partidas individuales, debo de ser tan específicos en los títulos ¿? Lo mismo para equipos profesionales.</w:t>
-      </w:r>
-    </w:p>
-    <w:p>
-      <w:pPr>
         <w:pStyle w:val="Heading2"/>
         <w:rPr>
           <w:lang w:val="es-419"/>
         </w:rPr>
       </w:pPr>
-      <w:bookmarkStart w:id="23" w:name="_Toc2966880"/>
-      <w:r>
-        <w:rPr>
-          <w:lang w:val="es-419"/>
-        </w:rPr>
-        <w:t>Experimentos y detección de variables dependientes</w:t>
+      <w:bookmarkStart w:id="23" w:name="_Toc2966881"/>
+      <w:r>
+        <w:rPr>
+          <w:lang w:val="es-419"/>
+        </w:rPr>
+        <w:t>Análisis de resultados y hallazgos</w:t>
       </w:r>
       <w:bookmarkEnd w:id="23"/>
     </w:p>
     <w:p>
       <w:pPr>
-        <w:pStyle w:val="Heading2"/>
-        <w:rPr>
-          <w:lang w:val="es-419"/>
-        </w:rPr>
-      </w:pPr>
-      <w:bookmarkStart w:id="24" w:name="_Toc2966881"/>
-      <w:r>
-        <w:rPr>
-          <w:lang w:val="es-419"/>
-        </w:rPr>
-        <w:t>Análisis de resultados y hallazgos</w:t>
-      </w:r>
+        <w:rPr>
+          <w:lang w:val="es-419"/>
+        </w:rPr>
+      </w:pPr>
+    </w:p>
+    <w:p>
+      <w:pPr>
+        <w:rPr>
+          <w:lang w:val="es-419"/>
+        </w:rPr>
+      </w:pPr>
+      <w:bookmarkStart w:id="24" w:name="_GoBack"/>
       <w:bookmarkEnd w:id="24"/>
-    </w:p>
-    <w:p>
-      <w:pPr>
-        <w:rPr>
-          <w:lang w:val="es-419"/>
-        </w:rPr>
-      </w:pPr>
-    </w:p>
-    <w:p>
-      <w:pPr>
-        <w:rPr>
-          <w:lang w:val="es-419"/>
-        </w:rPr>
-      </w:pPr>
     </w:p>
     <w:p>
       <w:pPr>
@@ -4798,7 +4854,7 @@
 </file>
 
 <file path=customXml/itemProps1.xml><?xml version="1.0" encoding="utf-8"?>
-<ds:datastoreItem xmlns:ds="http://schemas.openxmlformats.org/officeDocument/2006/customXml" ds:itemID="{BE1D2DDC-597F-4776-84E4-6C99BD7D18E6}">
+<ds:datastoreItem xmlns:ds="http://schemas.openxmlformats.org/officeDocument/2006/customXml" ds:itemID="{7E78039C-2474-4700-A2EC-AEA1ED5F7F26}">
   <ds:schemaRefs>
     <ds:schemaRef ds:uri="http://schemas.openxmlformats.org/officeDocument/2006/bibliography"/>
   </ds:schemaRefs>

</xml_diff>

<commit_message>
add comments and improve calendar
</commit_message>
<xml_diff>
--- a/TESIS.docx
+++ b/TESIS.docx
@@ -2547,11 +2547,286 @@
           <w:lang w:val="es-419"/>
         </w:rPr>
       </w:pPr>
-      <w:r>
-        <w:rPr>
-          <w:lang w:val="es-419"/>
-        </w:rPr>
-        <w:t>Aquí seria bueno hablar sobre los entregables, el software o casos de usos que serán el resultado.</w:t>
+    </w:p>
+    <w:p>
+      <w:pPr>
+        <w:rPr>
+          <w:lang w:val="es-419"/>
+        </w:rPr>
+      </w:pPr>
+      <w:r>
+        <w:rPr>
+          <w:lang w:val="es-419"/>
+        </w:rPr>
+        <w:t>Los entregables de esta investigación son las que siguen:</w:t>
+      </w:r>
+    </w:p>
+    <w:p>
+      <w:pPr>
+        <w:pStyle w:val="Heading3"/>
+        <w:rPr>
+          <w:lang w:val="es-419"/>
+        </w:rPr>
+      </w:pPr>
+      <w:r>
+        <w:rPr>
+          <w:lang w:val="es-419"/>
+        </w:rPr>
+        <w:t>API</w:t>
+      </w:r>
+    </w:p>
+    <w:p>
+      <w:pPr>
+        <w:rPr>
+          <w:lang w:val="es-419"/>
+        </w:rPr>
+      </w:pPr>
+      <w:r>
+        <w:rPr>
+          <w:lang w:val="es-419"/>
+        </w:rPr>
+        <w:t xml:space="preserve">Se entregará un API o </w:t>
+      </w:r>
+      <w:proofErr w:type="spellStart"/>
+      <w:r>
+        <w:rPr>
+          <w:lang w:val="es-419"/>
+        </w:rPr>
+        <w:t>Application</w:t>
+      </w:r>
+      <w:proofErr w:type="spellEnd"/>
+      <w:r>
+        <w:rPr>
+          <w:lang w:val="es-419"/>
+        </w:rPr>
+        <w:t xml:space="preserve"> </w:t>
+      </w:r>
+      <w:proofErr w:type="spellStart"/>
+      <w:r>
+        <w:rPr>
+          <w:lang w:val="es-419"/>
+        </w:rPr>
+        <w:t>Programming</w:t>
+      </w:r>
+      <w:proofErr w:type="spellEnd"/>
+      <w:r>
+        <w:rPr>
+          <w:lang w:val="es-419"/>
+        </w:rPr>
+        <w:t xml:space="preserve"> </w:t>
+      </w:r>
+      <w:proofErr w:type="spellStart"/>
+      <w:r>
+        <w:rPr>
+          <w:lang w:val="es-419"/>
+        </w:rPr>
+        <w:t>Intergace</w:t>
+      </w:r>
+      <w:proofErr w:type="spellEnd"/>
+      <w:r>
+        <w:rPr>
+          <w:lang w:val="es-419"/>
+        </w:rPr>
+        <w:t>, que servirá para hacer uso de los objetivos de este proyecto de investigación, el cual cumplirá con un conjunto de características descritas en la siguiente sección.</w:t>
+      </w:r>
+    </w:p>
+    <w:p>
+      <w:pPr>
+        <w:pStyle w:val="Heading3"/>
+        <w:rPr>
+          <w:lang w:val="es-419"/>
+        </w:rPr>
+      </w:pPr>
+      <w:r>
+        <w:rPr>
+          <w:lang w:val="es-419"/>
+        </w:rPr>
+        <w:t>Características principales</w:t>
+      </w:r>
+    </w:p>
+    <w:p>
+      <w:pPr>
+        <w:rPr>
+          <w:lang w:val="es-419"/>
+        </w:rPr>
+      </w:pPr>
+      <w:r>
+        <w:rPr>
+          <w:lang w:val="es-419"/>
+        </w:rPr>
+        <w:t>Característica #1: Consiste en que el sistema se alimentará de los equipos profesionales en el contexto del juego Dota 2. Su salida devolverá que equipo será el ganador del torneo a predecir.</w:t>
+      </w:r>
+    </w:p>
+    <w:p>
+      <w:pPr>
+        <w:rPr>
+          <w:lang w:val="es-419"/>
+        </w:rPr>
+      </w:pPr>
+      <w:r>
+        <w:rPr>
+          <w:lang w:val="es-419"/>
+        </w:rPr>
+        <w:t xml:space="preserve">Característica #2: Se ingresará el ID de 10 jugadores, al menos uno profesional. El sistema retornará los jugadores profesionales que ganen la partida. </w:t>
+      </w:r>
+    </w:p>
+    <w:p>
+      <w:pPr>
+        <w:rPr>
+          <w:lang w:val="es-419"/>
+        </w:rPr>
+      </w:pPr>
+      <w:r>
+        <w:rPr>
+          <w:lang w:val="es-419"/>
+        </w:rPr>
+        <w:t xml:space="preserve">Característica </w:t>
+      </w:r>
+      <w:r>
+        <w:rPr>
+          <w:lang w:val="es-419"/>
+        </w:rPr>
+        <w:t>#3: Se ingresará 2 equipos, el sistema retornará cual equipo gana o pierde la partida.</w:t>
+      </w:r>
+    </w:p>
+    <w:p>
+      <w:pPr>
+        <w:pStyle w:val="Heading3"/>
+        <w:rPr>
+          <w:lang w:val="es-419"/>
+        </w:rPr>
+      </w:pPr>
+      <w:r>
+        <w:rPr>
+          <w:lang w:val="es-419"/>
+        </w:rPr>
+        <w:t>Documentación API</w:t>
+      </w:r>
+    </w:p>
+    <w:p>
+      <w:pPr>
+        <w:rPr>
+          <w:lang w:val="es-419"/>
+        </w:rPr>
+      </w:pPr>
+      <w:r>
+        <w:rPr>
+          <w:lang w:val="es-419"/>
+        </w:rPr>
+        <w:t xml:space="preserve">El API se entregará con una documentación fuera </w:t>
+      </w:r>
+      <w:r>
+        <w:rPr>
+          <w:lang w:val="es-419"/>
+        </w:rPr>
+        <w:t>del código, que describirá cada una de las funciones relevantes que se llevaron a cabo para esta investigación. Listando los diferentes scripts y algoritmos para lograr la predicción de las diferentes características y así mismo su debido uso.</w:t>
+      </w:r>
+    </w:p>
+    <w:p>
+      <w:pPr>
+        <w:rPr>
+          <w:lang w:val="es-419"/>
+        </w:rPr>
+      </w:pPr>
+      <w:r>
+        <w:rPr>
+          <w:lang w:val="es-419"/>
+        </w:rPr>
+        <w:t>También, se entregará un archivo README, explicando como se debe ejecutar el uso de este API, con sus debidos requerimientos de hardware y requisitos de software.</w:t>
+      </w:r>
+    </w:p>
+    <w:p>
+      <w:pPr>
+        <w:pStyle w:val="Heading3"/>
+        <w:rPr>
+          <w:lang w:val="es-419"/>
+        </w:rPr>
+      </w:pPr>
+      <w:r>
+        <w:rPr>
+          <w:lang w:val="es-419"/>
+        </w:rPr>
+        <w:t>Registro de Software ante entidades competentes.</w:t>
+      </w:r>
+    </w:p>
+    <w:p>
+      <w:pPr>
+        <w:rPr>
+          <w:lang w:val="es-419"/>
+        </w:rPr>
+      </w:pPr>
+      <w:r>
+        <w:rPr>
+          <w:lang w:val="es-419"/>
+        </w:rPr>
+        <w:t>(no se si esto en realidad sea neces</w:t>
+      </w:r>
+      <w:bookmarkStart w:id="3" w:name="_GoBack"/>
+      <w:bookmarkEnd w:id="3"/>
+      <w:r>
+        <w:rPr>
+          <w:lang w:val="es-419"/>
+        </w:rPr>
+        <w:t xml:space="preserve">ario o requerido) </w:t>
+      </w:r>
+    </w:p>
+    <w:p>
+      <w:pPr>
+        <w:rPr>
+          <w:lang w:val="es-CO"/>
+        </w:rPr>
+      </w:pPr>
+      <w:r>
+        <w:rPr>
+          <w:lang w:val="es-419"/>
+        </w:rPr>
+        <w:t xml:space="preserve">El API o software para este proyecto se entregará registrado ante el organismo de control de Colombia, que en este caso es </w:t>
+      </w:r>
+      <w:r>
+        <w:rPr>
+          <w:lang w:val="es-419"/>
+        </w:rPr>
+        <w:t>La Oficina de Registro de la Dirección Nacional de Derecho de Autor</w:t>
+      </w:r>
+      <w:r>
+        <w:rPr>
+          <w:lang w:val="es-419"/>
+        </w:rPr>
+        <w:t>.</w:t>
+      </w:r>
+    </w:p>
+    <w:p>
+      <w:pPr>
+        <w:rPr>
+          <w:lang w:val="es-419"/>
+        </w:rPr>
+      </w:pPr>
+    </w:p>
+    <w:p>
+      <w:pPr>
+        <w:rPr>
+          <w:lang w:val="es-419"/>
+        </w:rPr>
+      </w:pPr>
+      <w:r>
+        <w:rPr>
+          <w:lang w:val="es-419"/>
+        </w:rPr>
+        <w:t xml:space="preserve">Aquí </w:t>
+      </w:r>
+      <w:proofErr w:type="spellStart"/>
+      <w:r>
+        <w:rPr>
+          <w:lang w:val="es-419"/>
+        </w:rPr>
+        <w:t>seria</w:t>
+      </w:r>
+      <w:proofErr w:type="spellEnd"/>
+      <w:r>
+        <w:rPr>
+          <w:lang w:val="es-419"/>
+        </w:rPr>
+        <w:t xml:space="preserve"> bueno hablar sobre los entregables, el software o casos de usos que serán el resultado.</w:t>
       </w:r>
     </w:p>
     <w:p>
@@ -2627,14 +2902,15 @@
           <w:lang w:val="es-419"/>
         </w:rPr>
       </w:pPr>
-      <w:bookmarkStart w:id="3" w:name="_Toc2966861"/>
-      <w:r>
-        <w:rPr>
-          <w:lang w:val="es-419"/>
-        </w:rPr>
+      <w:bookmarkStart w:id="4" w:name="_Toc2966861"/>
+      <w:r>
+        <w:rPr>
+          <w:lang w:val="es-419"/>
+        </w:rPr>
+        <w:lastRenderedPageBreak/>
         <w:t>Justificación</w:t>
       </w:r>
-      <w:bookmarkEnd w:id="3"/>
+      <w:bookmarkEnd w:id="4"/>
     </w:p>
     <w:p>
       <w:pPr>
@@ -2751,14 +3027,14 @@
           <w:lang w:val="es-419"/>
         </w:rPr>
       </w:pPr>
-      <w:bookmarkStart w:id="4" w:name="_Toc2966862"/>
+      <w:bookmarkStart w:id="5" w:name="_Toc2966862"/>
       <w:r>
         <w:rPr>
           <w:lang w:val="es-419"/>
         </w:rPr>
         <w:t>Estado del arte</w:t>
       </w:r>
-      <w:bookmarkEnd w:id="4"/>
+      <w:bookmarkEnd w:id="5"/>
     </w:p>
     <w:p>
       <w:pPr>
@@ -2788,7 +3064,7 @@
           <w:lang w:val="es-419"/>
         </w:rPr>
       </w:pPr>
-      <w:bookmarkStart w:id="5" w:name="_Toc2966863"/>
+      <w:bookmarkStart w:id="6" w:name="_Toc2966863"/>
       <w:r>
         <w:rPr>
           <w:lang w:val="es-419"/>
@@ -2816,7 +3092,7 @@
         </w:rPr>
         <w:t>eSports</w:t>
       </w:r>
-      <w:bookmarkEnd w:id="5"/>
+      <w:bookmarkEnd w:id="6"/>
       <w:proofErr w:type="spellEnd"/>
     </w:p>
     <w:p>
@@ -2900,14 +3176,27 @@
           <w:lang w:val="es-419"/>
         </w:rPr>
       </w:pPr>
-      <w:bookmarkStart w:id="6" w:name="_Toc2966864"/>
+      <w:bookmarkStart w:id="7" w:name="_Toc2966864"/>
       <w:r>
         <w:rPr>
           <w:lang w:val="es-419"/>
         </w:rPr>
         <w:t>Objetivos</w:t>
       </w:r>
-      <w:bookmarkEnd w:id="6"/>
+      <w:bookmarkEnd w:id="7"/>
+    </w:p>
+    <w:p>
+      <w:pPr>
+        <w:rPr>
+          <w:lang w:val="es-419"/>
+        </w:rPr>
+      </w:pPr>
+      <w:r>
+        <w:rPr>
+          <w:lang w:val="es-419"/>
+        </w:rPr>
+        <w:t>Los objetivos son la pieza clave, en esta sección presento el objetivo general y los objetivos específicos.</w:t>
+      </w:r>
     </w:p>
     <w:p>
       <w:pPr>
@@ -2916,14 +3205,27 @@
           <w:lang w:val="es-419"/>
         </w:rPr>
       </w:pPr>
-      <w:bookmarkStart w:id="7" w:name="_Toc2966865"/>
+      <w:bookmarkStart w:id="8" w:name="_Toc2966865"/>
       <w:r>
         <w:rPr>
           <w:lang w:val="es-419"/>
         </w:rPr>
         <w:t>Objetivo General</w:t>
       </w:r>
-      <w:bookmarkEnd w:id="7"/>
+      <w:bookmarkEnd w:id="8"/>
+    </w:p>
+    <w:p>
+      <w:pPr>
+        <w:rPr>
+          <w:lang w:val="es-419"/>
+        </w:rPr>
+      </w:pPr>
+      <w:r>
+        <w:rPr>
+          <w:lang w:val="es-419"/>
+        </w:rPr>
+        <w:t>Diseñar un modelo predictivo usando máquinas de aprendizaje supervisado que prediga el equipo ganador en un torneo o liga de Dota 2 dado los datos parciales recopilados de ligas anteriores y partidas comunes de cada jugador profesional que participe en estas ligas</w:t>
+      </w:r>
     </w:p>
     <w:p>
       <w:pPr>
@@ -2932,14 +3234,68 @@
           <w:lang w:val="es-419"/>
         </w:rPr>
       </w:pPr>
-      <w:bookmarkStart w:id="8" w:name="_Toc2966866"/>
+      <w:bookmarkStart w:id="9" w:name="_Toc2966866"/>
       <w:r>
         <w:rPr>
           <w:lang w:val="es-419"/>
         </w:rPr>
         <w:t>Objetivos Específicos</w:t>
       </w:r>
-      <w:bookmarkEnd w:id="8"/>
+      <w:bookmarkEnd w:id="9"/>
+    </w:p>
+    <w:p>
+      <w:pPr>
+        <w:pStyle w:val="ListParagraph"/>
+        <w:numPr>
+          <w:ilvl w:val="0"/>
+          <w:numId w:val="2"/>
+        </w:numPr>
+        <w:rPr>
+          <w:lang w:val="es-419"/>
+        </w:rPr>
+      </w:pPr>
+      <w:r>
+        <w:rPr>
+          <w:lang w:val="es-419"/>
+        </w:rPr>
+        <w:t>Determinar cuál es la relación entre las partidas que juega un jugador profesional fuera de la liga y el rendimiento de ese jugador cuando participa en una liga profesional.</w:t>
+      </w:r>
+    </w:p>
+    <w:p>
+      <w:pPr>
+        <w:pStyle w:val="ListParagraph"/>
+        <w:numPr>
+          <w:ilvl w:val="0"/>
+          <w:numId w:val="2"/>
+        </w:numPr>
+        <w:rPr>
+          <w:lang w:val="es-419"/>
+        </w:rPr>
+      </w:pPr>
+      <w:r>
+        <w:rPr>
+          <w:lang w:val="es-419"/>
+        </w:rPr>
+        <w:t>Proponer un modelo predictivo de que un equipo pueda o no ganar una partida en una liga teniendo en cuenta el historial de ligas.</w:t>
+      </w:r>
+    </w:p>
+    <w:p>
+      <w:pPr>
+        <w:pStyle w:val="ListParagraph"/>
+        <w:numPr>
+          <w:ilvl w:val="0"/>
+          <w:numId w:val="2"/>
+        </w:numPr>
+        <w:rPr>
+          <w:lang w:val="es-419"/>
+        </w:rPr>
+      </w:pPr>
+      <w:r>
+        <w:rPr>
+          <w:lang w:val="es-419"/>
+        </w:rPr>
+        <w:t>Elaborar un modelo en el cual se analicen los resultados singulares de los jugadores profesionales en sus partidas fuera de campeonato.</w:t>
+      </w:r>
     </w:p>
     <w:p>
       <w:pPr>
@@ -2955,14 +3311,14 @@
           <w:lang w:val="es-419"/>
         </w:rPr>
       </w:pPr>
-      <w:bookmarkStart w:id="9" w:name="_Toc2966867"/>
+      <w:bookmarkStart w:id="10" w:name="_Toc2966867"/>
       <w:r>
         <w:rPr>
           <w:lang w:val="es-419"/>
         </w:rPr>
         <w:t>Metodología</w:t>
       </w:r>
-      <w:bookmarkEnd w:id="9"/>
+      <w:bookmarkEnd w:id="10"/>
     </w:p>
     <w:p>
       <w:pPr>
@@ -3010,7 +3366,7 @@
           <w:lang w:val="es-419"/>
         </w:rPr>
       </w:pPr>
-      <w:bookmarkStart w:id="10" w:name="_Toc2966868"/>
+      <w:bookmarkStart w:id="11" w:name="_Toc2966868"/>
       <w:r>
         <w:rPr>
           <w:lang w:val="es-419"/>
@@ -3018,7 +3374,7 @@
         <w:lastRenderedPageBreak/>
         <w:t>Marco teórico</w:t>
       </w:r>
-      <w:bookmarkEnd w:id="10"/>
+      <w:bookmarkEnd w:id="11"/>
     </w:p>
     <w:p>
       <w:pPr>
@@ -3027,7 +3383,7 @@
           <w:lang w:val="es-419"/>
         </w:rPr>
       </w:pPr>
-      <w:bookmarkStart w:id="11" w:name="_Toc2966869"/>
+      <w:bookmarkStart w:id="12" w:name="_Toc2966869"/>
       <w:r>
         <w:rPr>
           <w:lang w:val="es-419"/>
@@ -3047,7 +3403,7 @@
         </w:rPr>
         <w:t>earning</w:t>
       </w:r>
-      <w:bookmarkEnd w:id="11"/>
+      <w:bookmarkEnd w:id="12"/>
       <w:proofErr w:type="spellEnd"/>
     </w:p>
     <w:p>
@@ -3096,7 +3452,7 @@
           <w:lang w:val="es-419"/>
         </w:rPr>
       </w:pPr>
-      <w:bookmarkStart w:id="12" w:name="_Toc2966870"/>
+      <w:bookmarkStart w:id="13" w:name="_Toc2966870"/>
       <w:r>
         <w:rPr>
           <w:lang w:val="es-419"/>
@@ -3121,7 +3477,7 @@
         </w:rPr>
         <w:t>MOBA</w:t>
       </w:r>
-      <w:bookmarkEnd w:id="12"/>
+      <w:bookmarkEnd w:id="13"/>
     </w:p>
     <w:p>
       <w:pPr>
@@ -3205,7 +3561,7 @@
           <w:lang w:val="es-419"/>
         </w:rPr>
       </w:pPr>
-      <w:bookmarkStart w:id="13" w:name="_Toc2966871"/>
+      <w:bookmarkStart w:id="14" w:name="_Toc2966871"/>
       <w:r>
         <w:rPr>
           <w:lang w:val="es-419"/>
@@ -3224,7 +3580,7 @@
         </w:rPr>
         <w:t xml:space="preserve"> en Dota 2</w:t>
       </w:r>
-      <w:bookmarkEnd w:id="13"/>
+      <w:bookmarkEnd w:id="14"/>
     </w:p>
     <w:p>
       <w:pPr>
@@ -3246,14 +3602,14 @@
           <w:lang w:val="es-419"/>
         </w:rPr>
       </w:pPr>
-      <w:bookmarkStart w:id="14" w:name="_Toc2966872"/>
+      <w:bookmarkStart w:id="15" w:name="_Toc2966872"/>
       <w:r>
         <w:rPr>
           <w:lang w:val="es-419"/>
         </w:rPr>
         <w:t>Partidas equipos profesionales en Dota 2</w:t>
       </w:r>
-      <w:bookmarkEnd w:id="14"/>
+      <w:bookmarkEnd w:id="15"/>
     </w:p>
     <w:p>
       <w:pPr>
@@ -3275,7 +3631,7 @@
           <w:lang w:val="es-419"/>
         </w:rPr>
       </w:pPr>
-      <w:bookmarkStart w:id="15" w:name="_Toc2966873"/>
+      <w:bookmarkStart w:id="16" w:name="_Toc2966873"/>
       <w:r>
         <w:rPr>
           <w:lang w:val="es-419"/>
@@ -3303,7 +3659,7 @@
         </w:rPr>
         <w:t>Sports</w:t>
       </w:r>
-      <w:bookmarkEnd w:id="15"/>
+      <w:bookmarkEnd w:id="16"/>
       <w:proofErr w:type="spellEnd"/>
     </w:p>
     <w:p>
@@ -3354,14 +3710,14 @@
           <w:lang w:val="es-419"/>
         </w:rPr>
       </w:pPr>
-      <w:bookmarkStart w:id="16" w:name="_Toc2966874"/>
+      <w:bookmarkStart w:id="17" w:name="_Toc2966874"/>
       <w:r>
         <w:rPr>
           <w:lang w:val="es-419"/>
         </w:rPr>
         <w:t>Recolección y Análisis del conjunto de datos</w:t>
       </w:r>
-      <w:bookmarkEnd w:id="16"/>
+      <w:bookmarkEnd w:id="17"/>
     </w:p>
     <w:p>
       <w:pPr>
@@ -3370,7 +3726,7 @@
           <w:lang w:val="es-419"/>
         </w:rPr>
       </w:pPr>
-      <w:bookmarkStart w:id="17" w:name="_Toc2966875"/>
+      <w:bookmarkStart w:id="18" w:name="_Toc2966875"/>
       <w:r>
         <w:rPr>
           <w:lang w:val="es-419"/>
@@ -3391,7 +3747,7 @@
         </w:rPr>
         <w:t xml:space="preserve"> API</w:t>
       </w:r>
-      <w:bookmarkEnd w:id="17"/>
+      <w:bookmarkEnd w:id="18"/>
     </w:p>
     <w:p>
       <w:pPr>
@@ -3433,14 +3789,14 @@
           <w:lang w:val="es-419"/>
         </w:rPr>
       </w:pPr>
-      <w:bookmarkStart w:id="18" w:name="_Toc2966876"/>
+      <w:bookmarkStart w:id="19" w:name="_Toc2966876"/>
       <w:r>
         <w:rPr>
           <w:lang w:val="es-419"/>
         </w:rPr>
         <w:t>Análisis de datos</w:t>
       </w:r>
-      <w:bookmarkEnd w:id="18"/>
+      <w:bookmarkEnd w:id="19"/>
       <w:r>
         <w:rPr>
           <w:lang w:val="es-419"/>
@@ -3494,14 +3850,14 @@
           <w:lang w:val="es-419"/>
         </w:rPr>
       </w:pPr>
-      <w:bookmarkStart w:id="19" w:name="_Toc2966877"/>
+      <w:bookmarkStart w:id="20" w:name="_Toc2966877"/>
       <w:r>
         <w:rPr>
           <w:lang w:val="es-419"/>
         </w:rPr>
         <w:t>Identificación de variables</w:t>
       </w:r>
-      <w:bookmarkEnd w:id="19"/>
+      <w:bookmarkEnd w:id="20"/>
     </w:p>
     <w:p>
       <w:pPr>
@@ -3530,7 +3886,7 @@
           <w:lang w:val="es-419"/>
         </w:rPr>
       </w:pPr>
-      <w:bookmarkStart w:id="20" w:name="_Toc2966878"/>
+      <w:bookmarkStart w:id="21" w:name="_Toc2966878"/>
       <w:r>
         <w:rPr>
           <w:lang w:val="es-419"/>
@@ -3543,7 +3899,7 @@
         </w:rPr>
         <w:t xml:space="preserve"> partidas individuales</w:t>
       </w:r>
-      <w:bookmarkEnd w:id="20"/>
+      <w:bookmarkEnd w:id="21"/>
     </w:p>
     <w:p>
       <w:pPr>
@@ -3552,14 +3908,14 @@
           <w:lang w:val="es-419"/>
         </w:rPr>
       </w:pPr>
-      <w:bookmarkStart w:id="21" w:name="_Toc2966879"/>
+      <w:bookmarkStart w:id="22" w:name="_Toc2966879"/>
       <w:r>
         <w:rPr>
           <w:lang w:val="es-419"/>
         </w:rPr>
         <w:t>Aplicación de redes neuronales</w:t>
       </w:r>
-      <w:bookmarkEnd w:id="21"/>
+      <w:bookmarkEnd w:id="22"/>
     </w:p>
     <w:p>
       <w:pPr>
@@ -3581,14 +3937,14 @@
           <w:lang w:val="es-419"/>
         </w:rPr>
       </w:pPr>
-      <w:bookmarkStart w:id="22" w:name="_Toc2966880"/>
+      <w:bookmarkStart w:id="23" w:name="_Toc2966880"/>
       <w:r>
         <w:rPr>
           <w:lang w:val="es-419"/>
         </w:rPr>
         <w:t>Experimentos y detección de variables dependientes</w:t>
       </w:r>
-      <w:bookmarkEnd w:id="22"/>
+      <w:bookmarkEnd w:id="23"/>
     </w:p>
     <w:p>
       <w:pPr>
@@ -3597,30 +3953,28 @@
           <w:lang w:val="es-419"/>
         </w:rPr>
       </w:pPr>
-      <w:bookmarkStart w:id="23" w:name="_Toc2966881"/>
+      <w:bookmarkStart w:id="24" w:name="_Toc2966881"/>
       <w:r>
         <w:rPr>
           <w:lang w:val="es-419"/>
         </w:rPr>
         <w:t>Análisis de resultados y hallazgos</w:t>
       </w:r>
-      <w:bookmarkEnd w:id="23"/>
-    </w:p>
-    <w:p>
-      <w:pPr>
-        <w:rPr>
-          <w:lang w:val="es-419"/>
-        </w:rPr>
-      </w:pPr>
-    </w:p>
-    <w:p>
-      <w:pPr>
-        <w:rPr>
-          <w:lang w:val="es-419"/>
-        </w:rPr>
-      </w:pPr>
-      <w:bookmarkStart w:id="24" w:name="_GoBack"/>
       <w:bookmarkEnd w:id="24"/>
+    </w:p>
+    <w:p>
+      <w:pPr>
+        <w:rPr>
+          <w:lang w:val="es-419"/>
+        </w:rPr>
+      </w:pPr>
+    </w:p>
+    <w:p>
+      <w:pPr>
+        <w:rPr>
+          <w:lang w:val="es-419"/>
+        </w:rPr>
+      </w:pPr>
     </w:p>
     <w:p>
       <w:pPr>
@@ -3959,6 +4313,614 @@
     </w:sectPr>
   </w:body>
 </w:document>
+</file>
+
+<file path=word/numbering.xml><?xml version="1.0" encoding="utf-8"?>
+<w:numbering xmlns:wpc="http://schemas.microsoft.com/office/word/2010/wordprocessingCanvas" xmlns:cx="http://schemas.microsoft.com/office/drawing/2014/chartex" xmlns:cx1="http://schemas.microsoft.com/office/drawing/2015/9/8/chartex" xmlns:cx2="http://schemas.microsoft.com/office/drawing/2015/10/21/chartex" xmlns:cx3="http://schemas.microsoft.com/office/drawing/2016/5/9/chartex" xmlns:cx4="http://schemas.microsoft.com/office/drawing/2016/5/10/chartex" xmlns:cx5="http://schemas.microsoft.com/office/drawing/2016/5/11/chartex" xmlns:cx6="http://schemas.microsoft.com/office/drawing/2016/5/12/chartex" xmlns:cx7="http://schemas.microsoft.com/office/drawing/2016/5/13/chartex" xmlns:cx8="http://schemas.microsoft.com/office/drawing/2016/5/14/chartex" xmlns:mc="http://schemas.openxmlformats.org/markup-compatibility/2006" xmlns:aink="http://schemas.microsoft.com/office/drawing/2016/ink" xmlns:am3d="http://schemas.microsoft.com/office/drawing/2017/model3d" xmlns:o="urn:schemas-microsoft-com:office:office" xmlns:r="http://schemas.openxmlformats.org/officeDocument/2006/relationships" xmlns:m="http://schemas.openxmlformats.org/officeDocument/2006/math" xmlns:v="urn:schemas-microsoft-com:vml" xmlns:wp14="http://schemas.microsoft.com/office/word/2010/wordprocessingDrawing" xmlns:wp="http://schemas.openxmlformats.org/drawingml/2006/wordprocessingDrawing" xmlns:w10="urn:schemas-microsoft-com:office:word" xmlns:w="http://schemas.openxmlformats.org/wordprocessingml/2006/main" xmlns:w14="http://schemas.microsoft.com/office/word/2010/wordml" xmlns:w15="http://schemas.microsoft.com/office/word/2012/wordml" xmlns:w16cid="http://schemas.microsoft.com/office/word/2016/wordml/cid" xmlns:w16se="http://schemas.microsoft.com/office/word/2015/wordml/symex" xmlns:wpg="http://schemas.microsoft.com/office/word/2010/wordprocessingGroup" xmlns:wpi="http://schemas.microsoft.com/office/word/2010/wordprocessingInk" xmlns:wne="http://schemas.microsoft.com/office/word/2006/wordml" xmlns:wps="http://schemas.microsoft.com/office/word/2010/wordprocessingShape" mc:Ignorable="w14 w15 w16se w16cid wp14">
+  <w:abstractNum w:abstractNumId="0" w15:restartNumberingAfterBreak="0">
+    <w:nsid w:val="007F367D"/>
+    <w:multiLevelType w:val="hybridMultilevel"/>
+    <w:tmpl w:val="55A8A5DC"/>
+    <w:lvl w:ilvl="0" w:tplc="667AAB7E">
+      <w:start w:val="1"/>
+      <w:numFmt w:val="bullet"/>
+      <w:lvlText w:val="•"/>
+      <w:lvlJc w:val="left"/>
+      <w:pPr>
+        <w:tabs>
+          <w:tab w:val="num" w:pos="720"/>
+        </w:tabs>
+        <w:ind w:left="720" w:hanging="360"/>
+      </w:pPr>
+      <w:rPr>
+        <w:rFonts w:ascii="Arial" w:hAnsi="Arial" w:hint="default"/>
+      </w:rPr>
+    </w:lvl>
+    <w:lvl w:ilvl="1" w:tplc="8092FA9A" w:tentative="1">
+      <w:start w:val="1"/>
+      <w:numFmt w:val="bullet"/>
+      <w:lvlText w:val="•"/>
+      <w:lvlJc w:val="left"/>
+      <w:pPr>
+        <w:tabs>
+          <w:tab w:val="num" w:pos="1440"/>
+        </w:tabs>
+        <w:ind w:left="1440" w:hanging="360"/>
+      </w:pPr>
+      <w:rPr>
+        <w:rFonts w:ascii="Arial" w:hAnsi="Arial" w:hint="default"/>
+      </w:rPr>
+    </w:lvl>
+    <w:lvl w:ilvl="2" w:tplc="A704D7C8" w:tentative="1">
+      <w:start w:val="1"/>
+      <w:numFmt w:val="bullet"/>
+      <w:lvlText w:val="•"/>
+      <w:lvlJc w:val="left"/>
+      <w:pPr>
+        <w:tabs>
+          <w:tab w:val="num" w:pos="2160"/>
+        </w:tabs>
+        <w:ind w:left="2160" w:hanging="360"/>
+      </w:pPr>
+      <w:rPr>
+        <w:rFonts w:ascii="Arial" w:hAnsi="Arial" w:hint="default"/>
+      </w:rPr>
+    </w:lvl>
+    <w:lvl w:ilvl="3" w:tplc="97541FBC" w:tentative="1">
+      <w:start w:val="1"/>
+      <w:numFmt w:val="bullet"/>
+      <w:lvlText w:val="•"/>
+      <w:lvlJc w:val="left"/>
+      <w:pPr>
+        <w:tabs>
+          <w:tab w:val="num" w:pos="2880"/>
+        </w:tabs>
+        <w:ind w:left="2880" w:hanging="360"/>
+      </w:pPr>
+      <w:rPr>
+        <w:rFonts w:ascii="Arial" w:hAnsi="Arial" w:hint="default"/>
+      </w:rPr>
+    </w:lvl>
+    <w:lvl w:ilvl="4" w:tplc="AF48C9EA" w:tentative="1">
+      <w:start w:val="1"/>
+      <w:numFmt w:val="bullet"/>
+      <w:lvlText w:val="•"/>
+      <w:lvlJc w:val="left"/>
+      <w:pPr>
+        <w:tabs>
+          <w:tab w:val="num" w:pos="3600"/>
+        </w:tabs>
+        <w:ind w:left="3600" w:hanging="360"/>
+      </w:pPr>
+      <w:rPr>
+        <w:rFonts w:ascii="Arial" w:hAnsi="Arial" w:hint="default"/>
+      </w:rPr>
+    </w:lvl>
+    <w:lvl w:ilvl="5" w:tplc="A25ACEBA" w:tentative="1">
+      <w:start w:val="1"/>
+      <w:numFmt w:val="bullet"/>
+      <w:lvlText w:val="•"/>
+      <w:lvlJc w:val="left"/>
+      <w:pPr>
+        <w:tabs>
+          <w:tab w:val="num" w:pos="4320"/>
+        </w:tabs>
+        <w:ind w:left="4320" w:hanging="360"/>
+      </w:pPr>
+      <w:rPr>
+        <w:rFonts w:ascii="Arial" w:hAnsi="Arial" w:hint="default"/>
+      </w:rPr>
+    </w:lvl>
+    <w:lvl w:ilvl="6" w:tplc="71566DCE" w:tentative="1">
+      <w:start w:val="1"/>
+      <w:numFmt w:val="bullet"/>
+      <w:lvlText w:val="•"/>
+      <w:lvlJc w:val="left"/>
+      <w:pPr>
+        <w:tabs>
+          <w:tab w:val="num" w:pos="5040"/>
+        </w:tabs>
+        <w:ind w:left="5040" w:hanging="360"/>
+      </w:pPr>
+      <w:rPr>
+        <w:rFonts w:ascii="Arial" w:hAnsi="Arial" w:hint="default"/>
+      </w:rPr>
+    </w:lvl>
+    <w:lvl w:ilvl="7" w:tplc="DA269B7C" w:tentative="1">
+      <w:start w:val="1"/>
+      <w:numFmt w:val="bullet"/>
+      <w:lvlText w:val="•"/>
+      <w:lvlJc w:val="left"/>
+      <w:pPr>
+        <w:tabs>
+          <w:tab w:val="num" w:pos="5760"/>
+        </w:tabs>
+        <w:ind w:left="5760" w:hanging="360"/>
+      </w:pPr>
+      <w:rPr>
+        <w:rFonts w:ascii="Arial" w:hAnsi="Arial" w:hint="default"/>
+      </w:rPr>
+    </w:lvl>
+    <w:lvl w:ilvl="8" w:tplc="4D32DBCA" w:tentative="1">
+      <w:start w:val="1"/>
+      <w:numFmt w:val="bullet"/>
+      <w:lvlText w:val="•"/>
+      <w:lvlJc w:val="left"/>
+      <w:pPr>
+        <w:tabs>
+          <w:tab w:val="num" w:pos="6480"/>
+        </w:tabs>
+        <w:ind w:left="6480" w:hanging="360"/>
+      </w:pPr>
+      <w:rPr>
+        <w:rFonts w:ascii="Arial" w:hAnsi="Arial" w:hint="default"/>
+      </w:rPr>
+    </w:lvl>
+  </w:abstractNum>
+  <w:abstractNum w:abstractNumId="1" w15:restartNumberingAfterBreak="0">
+    <w:nsid w:val="22031528"/>
+    <w:multiLevelType w:val="hybridMultilevel"/>
+    <w:tmpl w:val="B8E49676"/>
+    <w:lvl w:ilvl="0" w:tplc="F24040FA">
+      <w:numFmt w:val="bullet"/>
+      <w:lvlText w:val="•"/>
+      <w:lvlJc w:val="left"/>
+      <w:pPr>
+        <w:ind w:left="720" w:hanging="360"/>
+      </w:pPr>
+      <w:rPr>
+        <w:rFonts w:ascii="Calibri" w:eastAsiaTheme="minorHAnsi" w:hAnsi="Calibri" w:cs="Calibri" w:hint="default"/>
+      </w:rPr>
+    </w:lvl>
+    <w:lvl w:ilvl="1" w:tplc="240A0003" w:tentative="1">
+      <w:start w:val="1"/>
+      <w:numFmt w:val="bullet"/>
+      <w:lvlText w:val="o"/>
+      <w:lvlJc w:val="left"/>
+      <w:pPr>
+        <w:ind w:left="1440" w:hanging="360"/>
+      </w:pPr>
+      <w:rPr>
+        <w:rFonts w:ascii="Courier New" w:hAnsi="Courier New" w:cs="Courier New" w:hint="default"/>
+      </w:rPr>
+    </w:lvl>
+    <w:lvl w:ilvl="2" w:tplc="240A0005" w:tentative="1">
+      <w:start w:val="1"/>
+      <w:numFmt w:val="bullet"/>
+      <w:lvlText w:val=""/>
+      <w:lvlJc w:val="left"/>
+      <w:pPr>
+        <w:ind w:left="2160" w:hanging="360"/>
+      </w:pPr>
+      <w:rPr>
+        <w:rFonts w:ascii="Wingdings" w:hAnsi="Wingdings" w:hint="default"/>
+      </w:rPr>
+    </w:lvl>
+    <w:lvl w:ilvl="3" w:tplc="240A0001" w:tentative="1">
+      <w:start w:val="1"/>
+      <w:numFmt w:val="bullet"/>
+      <w:lvlText w:val=""/>
+      <w:lvlJc w:val="left"/>
+      <w:pPr>
+        <w:ind w:left="2880" w:hanging="360"/>
+      </w:pPr>
+      <w:rPr>
+        <w:rFonts w:ascii="Symbol" w:hAnsi="Symbol" w:hint="default"/>
+      </w:rPr>
+    </w:lvl>
+    <w:lvl w:ilvl="4" w:tplc="240A0003" w:tentative="1">
+      <w:start w:val="1"/>
+      <w:numFmt w:val="bullet"/>
+      <w:lvlText w:val="o"/>
+      <w:lvlJc w:val="left"/>
+      <w:pPr>
+        <w:ind w:left="3600" w:hanging="360"/>
+      </w:pPr>
+      <w:rPr>
+        <w:rFonts w:ascii="Courier New" w:hAnsi="Courier New" w:cs="Courier New" w:hint="default"/>
+      </w:rPr>
+    </w:lvl>
+    <w:lvl w:ilvl="5" w:tplc="240A0005" w:tentative="1">
+      <w:start w:val="1"/>
+      <w:numFmt w:val="bullet"/>
+      <w:lvlText w:val=""/>
+      <w:lvlJc w:val="left"/>
+      <w:pPr>
+        <w:ind w:left="4320" w:hanging="360"/>
+      </w:pPr>
+      <w:rPr>
+        <w:rFonts w:ascii="Wingdings" w:hAnsi="Wingdings" w:hint="default"/>
+      </w:rPr>
+    </w:lvl>
+    <w:lvl w:ilvl="6" w:tplc="240A0001" w:tentative="1">
+      <w:start w:val="1"/>
+      <w:numFmt w:val="bullet"/>
+      <w:lvlText w:val=""/>
+      <w:lvlJc w:val="left"/>
+      <w:pPr>
+        <w:ind w:left="5040" w:hanging="360"/>
+      </w:pPr>
+      <w:rPr>
+        <w:rFonts w:ascii="Symbol" w:hAnsi="Symbol" w:hint="default"/>
+      </w:rPr>
+    </w:lvl>
+    <w:lvl w:ilvl="7" w:tplc="240A0003" w:tentative="1">
+      <w:start w:val="1"/>
+      <w:numFmt w:val="bullet"/>
+      <w:lvlText w:val="o"/>
+      <w:lvlJc w:val="left"/>
+      <w:pPr>
+        <w:ind w:left="5760" w:hanging="360"/>
+      </w:pPr>
+      <w:rPr>
+        <w:rFonts w:ascii="Courier New" w:hAnsi="Courier New" w:cs="Courier New" w:hint="default"/>
+      </w:rPr>
+    </w:lvl>
+    <w:lvl w:ilvl="8" w:tplc="240A0005" w:tentative="1">
+      <w:start w:val="1"/>
+      <w:numFmt w:val="bullet"/>
+      <w:lvlText w:val=""/>
+      <w:lvlJc w:val="left"/>
+      <w:pPr>
+        <w:ind w:left="6480" w:hanging="360"/>
+      </w:pPr>
+      <w:rPr>
+        <w:rFonts w:ascii="Wingdings" w:hAnsi="Wingdings" w:hint="default"/>
+      </w:rPr>
+    </w:lvl>
+  </w:abstractNum>
+  <w:abstractNum w:abstractNumId="2" w15:restartNumberingAfterBreak="0">
+    <w:nsid w:val="6D9D5C10"/>
+    <w:multiLevelType w:val="hybridMultilevel"/>
+    <w:tmpl w:val="4594907A"/>
+    <w:lvl w:ilvl="0" w:tplc="F24040FA">
+      <w:numFmt w:val="bullet"/>
+      <w:lvlText w:val="•"/>
+      <w:lvlJc w:val="left"/>
+      <w:pPr>
+        <w:ind w:left="720" w:hanging="360"/>
+      </w:pPr>
+      <w:rPr>
+        <w:rFonts w:ascii="Calibri" w:eastAsiaTheme="minorHAnsi" w:hAnsi="Calibri" w:cs="Calibri" w:hint="default"/>
+      </w:rPr>
+    </w:lvl>
+    <w:lvl w:ilvl="1" w:tplc="240A0003" w:tentative="1">
+      <w:start w:val="1"/>
+      <w:numFmt w:val="bullet"/>
+      <w:lvlText w:val="o"/>
+      <w:lvlJc w:val="left"/>
+      <w:pPr>
+        <w:ind w:left="1440" w:hanging="360"/>
+      </w:pPr>
+      <w:rPr>
+        <w:rFonts w:ascii="Courier New" w:hAnsi="Courier New" w:cs="Courier New" w:hint="default"/>
+      </w:rPr>
+    </w:lvl>
+    <w:lvl w:ilvl="2" w:tplc="240A0005" w:tentative="1">
+      <w:start w:val="1"/>
+      <w:numFmt w:val="bullet"/>
+      <w:lvlText w:val=""/>
+      <w:lvlJc w:val="left"/>
+      <w:pPr>
+        <w:ind w:left="2160" w:hanging="360"/>
+      </w:pPr>
+      <w:rPr>
+        <w:rFonts w:ascii="Wingdings" w:hAnsi="Wingdings" w:hint="default"/>
+      </w:rPr>
+    </w:lvl>
+    <w:lvl w:ilvl="3" w:tplc="240A0001" w:tentative="1">
+      <w:start w:val="1"/>
+      <w:numFmt w:val="bullet"/>
+      <w:lvlText w:val=""/>
+      <w:lvlJc w:val="left"/>
+      <w:pPr>
+        <w:ind w:left="2880" w:hanging="360"/>
+      </w:pPr>
+      <w:rPr>
+        <w:rFonts w:ascii="Symbol" w:hAnsi="Symbol" w:hint="default"/>
+      </w:rPr>
+    </w:lvl>
+    <w:lvl w:ilvl="4" w:tplc="240A0003" w:tentative="1">
+      <w:start w:val="1"/>
+      <w:numFmt w:val="bullet"/>
+      <w:lvlText w:val="o"/>
+      <w:lvlJc w:val="left"/>
+      <w:pPr>
+        <w:ind w:left="3600" w:hanging="360"/>
+      </w:pPr>
+      <w:rPr>
+        <w:rFonts w:ascii="Courier New" w:hAnsi="Courier New" w:cs="Courier New" w:hint="default"/>
+      </w:rPr>
+    </w:lvl>
+    <w:lvl w:ilvl="5" w:tplc="240A0005" w:tentative="1">
+      <w:start w:val="1"/>
+      <w:numFmt w:val="bullet"/>
+      <w:lvlText w:val=""/>
+      <w:lvlJc w:val="left"/>
+      <w:pPr>
+        <w:ind w:left="4320" w:hanging="360"/>
+      </w:pPr>
+      <w:rPr>
+        <w:rFonts w:ascii="Wingdings" w:hAnsi="Wingdings" w:hint="default"/>
+      </w:rPr>
+    </w:lvl>
+    <w:lvl w:ilvl="6" w:tplc="240A0001" w:tentative="1">
+      <w:start w:val="1"/>
+      <w:numFmt w:val="bullet"/>
+      <w:lvlText w:val=""/>
+      <w:lvlJc w:val="left"/>
+      <w:pPr>
+        <w:ind w:left="5040" w:hanging="360"/>
+      </w:pPr>
+      <w:rPr>
+        <w:rFonts w:ascii="Symbol" w:hAnsi="Symbol" w:hint="default"/>
+      </w:rPr>
+    </w:lvl>
+    <w:lvl w:ilvl="7" w:tplc="240A0003" w:tentative="1">
+      <w:start w:val="1"/>
+      <w:numFmt w:val="bullet"/>
+      <w:lvlText w:val="o"/>
+      <w:lvlJc w:val="left"/>
+      <w:pPr>
+        <w:ind w:left="5760" w:hanging="360"/>
+      </w:pPr>
+      <w:rPr>
+        <w:rFonts w:ascii="Courier New" w:hAnsi="Courier New" w:cs="Courier New" w:hint="default"/>
+      </w:rPr>
+    </w:lvl>
+    <w:lvl w:ilvl="8" w:tplc="240A0005" w:tentative="1">
+      <w:start w:val="1"/>
+      <w:numFmt w:val="bullet"/>
+      <w:lvlText w:val=""/>
+      <w:lvlJc w:val="left"/>
+      <w:pPr>
+        <w:ind w:left="6480" w:hanging="360"/>
+      </w:pPr>
+      <w:rPr>
+        <w:rFonts w:ascii="Wingdings" w:hAnsi="Wingdings" w:hint="default"/>
+      </w:rPr>
+    </w:lvl>
+  </w:abstractNum>
+  <w:abstractNum w:abstractNumId="3" w15:restartNumberingAfterBreak="0">
+    <w:nsid w:val="79CE2CAA"/>
+    <w:multiLevelType w:val="hybridMultilevel"/>
+    <w:tmpl w:val="6E8E9F64"/>
+    <w:lvl w:ilvl="0" w:tplc="F24040FA">
+      <w:numFmt w:val="bullet"/>
+      <w:lvlText w:val="•"/>
+      <w:lvlJc w:val="left"/>
+      <w:pPr>
+        <w:ind w:left="720" w:hanging="360"/>
+      </w:pPr>
+      <w:rPr>
+        <w:rFonts w:ascii="Calibri" w:eastAsiaTheme="minorHAnsi" w:hAnsi="Calibri" w:cs="Calibri" w:hint="default"/>
+      </w:rPr>
+    </w:lvl>
+    <w:lvl w:ilvl="1" w:tplc="240A0003" w:tentative="1">
+      <w:start w:val="1"/>
+      <w:numFmt w:val="bullet"/>
+      <w:lvlText w:val="o"/>
+      <w:lvlJc w:val="left"/>
+      <w:pPr>
+        <w:ind w:left="1440" w:hanging="360"/>
+      </w:pPr>
+      <w:rPr>
+        <w:rFonts w:ascii="Courier New" w:hAnsi="Courier New" w:cs="Courier New" w:hint="default"/>
+      </w:rPr>
+    </w:lvl>
+    <w:lvl w:ilvl="2" w:tplc="240A0005" w:tentative="1">
+      <w:start w:val="1"/>
+      <w:numFmt w:val="bullet"/>
+      <w:lvlText w:val=""/>
+      <w:lvlJc w:val="left"/>
+      <w:pPr>
+        <w:ind w:left="2160" w:hanging="360"/>
+      </w:pPr>
+      <w:rPr>
+        <w:rFonts w:ascii="Wingdings" w:hAnsi="Wingdings" w:hint="default"/>
+      </w:rPr>
+    </w:lvl>
+    <w:lvl w:ilvl="3" w:tplc="240A0001" w:tentative="1">
+      <w:start w:val="1"/>
+      <w:numFmt w:val="bullet"/>
+      <w:lvlText w:val=""/>
+      <w:lvlJc w:val="left"/>
+      <w:pPr>
+        <w:ind w:left="2880" w:hanging="360"/>
+      </w:pPr>
+      <w:rPr>
+        <w:rFonts w:ascii="Symbol" w:hAnsi="Symbol" w:hint="default"/>
+      </w:rPr>
+    </w:lvl>
+    <w:lvl w:ilvl="4" w:tplc="240A0003" w:tentative="1">
+      <w:start w:val="1"/>
+      <w:numFmt w:val="bullet"/>
+      <w:lvlText w:val="o"/>
+      <w:lvlJc w:val="left"/>
+      <w:pPr>
+        <w:ind w:left="3600" w:hanging="360"/>
+      </w:pPr>
+      <w:rPr>
+        <w:rFonts w:ascii="Courier New" w:hAnsi="Courier New" w:cs="Courier New" w:hint="default"/>
+      </w:rPr>
+    </w:lvl>
+    <w:lvl w:ilvl="5" w:tplc="240A0005" w:tentative="1">
+      <w:start w:val="1"/>
+      <w:numFmt w:val="bullet"/>
+      <w:lvlText w:val=""/>
+      <w:lvlJc w:val="left"/>
+      <w:pPr>
+        <w:ind w:left="4320" w:hanging="360"/>
+      </w:pPr>
+      <w:rPr>
+        <w:rFonts w:ascii="Wingdings" w:hAnsi="Wingdings" w:hint="default"/>
+      </w:rPr>
+    </w:lvl>
+    <w:lvl w:ilvl="6" w:tplc="240A0001" w:tentative="1">
+      <w:start w:val="1"/>
+      <w:numFmt w:val="bullet"/>
+      <w:lvlText w:val=""/>
+      <w:lvlJc w:val="left"/>
+      <w:pPr>
+        <w:ind w:left="5040" w:hanging="360"/>
+      </w:pPr>
+      <w:rPr>
+        <w:rFonts w:ascii="Symbol" w:hAnsi="Symbol" w:hint="default"/>
+      </w:rPr>
+    </w:lvl>
+    <w:lvl w:ilvl="7" w:tplc="240A0003" w:tentative="1">
+      <w:start w:val="1"/>
+      <w:numFmt w:val="bullet"/>
+      <w:lvlText w:val="o"/>
+      <w:lvlJc w:val="left"/>
+      <w:pPr>
+        <w:ind w:left="5760" w:hanging="360"/>
+      </w:pPr>
+      <w:rPr>
+        <w:rFonts w:ascii="Courier New" w:hAnsi="Courier New" w:cs="Courier New" w:hint="default"/>
+      </w:rPr>
+    </w:lvl>
+    <w:lvl w:ilvl="8" w:tplc="240A0005" w:tentative="1">
+      <w:start w:val="1"/>
+      <w:numFmt w:val="bullet"/>
+      <w:lvlText w:val=""/>
+      <w:lvlJc w:val="left"/>
+      <w:pPr>
+        <w:ind w:left="6480" w:hanging="360"/>
+      </w:pPr>
+      <w:rPr>
+        <w:rFonts w:ascii="Wingdings" w:hAnsi="Wingdings" w:hint="default"/>
+      </w:rPr>
+    </w:lvl>
+  </w:abstractNum>
+  <w:abstractNum w:abstractNumId="4" w15:restartNumberingAfterBreak="0">
+    <w:nsid w:val="7BF9594B"/>
+    <w:multiLevelType w:val="hybridMultilevel"/>
+    <w:tmpl w:val="B19678F6"/>
+    <w:lvl w:ilvl="0" w:tplc="F24040FA">
+      <w:numFmt w:val="bullet"/>
+      <w:lvlText w:val="•"/>
+      <w:lvlJc w:val="left"/>
+      <w:pPr>
+        <w:ind w:left="720" w:hanging="360"/>
+      </w:pPr>
+      <w:rPr>
+        <w:rFonts w:ascii="Calibri" w:eastAsiaTheme="minorHAnsi" w:hAnsi="Calibri" w:cs="Calibri" w:hint="default"/>
+      </w:rPr>
+    </w:lvl>
+    <w:lvl w:ilvl="1" w:tplc="240A0003" w:tentative="1">
+      <w:start w:val="1"/>
+      <w:numFmt w:val="bullet"/>
+      <w:lvlText w:val="o"/>
+      <w:lvlJc w:val="left"/>
+      <w:pPr>
+        <w:ind w:left="1440" w:hanging="360"/>
+      </w:pPr>
+      <w:rPr>
+        <w:rFonts w:ascii="Courier New" w:hAnsi="Courier New" w:cs="Courier New" w:hint="default"/>
+      </w:rPr>
+    </w:lvl>
+    <w:lvl w:ilvl="2" w:tplc="240A0005" w:tentative="1">
+      <w:start w:val="1"/>
+      <w:numFmt w:val="bullet"/>
+      <w:lvlText w:val=""/>
+      <w:lvlJc w:val="left"/>
+      <w:pPr>
+        <w:ind w:left="2160" w:hanging="360"/>
+      </w:pPr>
+      <w:rPr>
+        <w:rFonts w:ascii="Wingdings" w:hAnsi="Wingdings" w:hint="default"/>
+      </w:rPr>
+    </w:lvl>
+    <w:lvl w:ilvl="3" w:tplc="240A0001" w:tentative="1">
+      <w:start w:val="1"/>
+      <w:numFmt w:val="bullet"/>
+      <w:lvlText w:val=""/>
+      <w:lvlJc w:val="left"/>
+      <w:pPr>
+        <w:ind w:left="2880" w:hanging="360"/>
+      </w:pPr>
+      <w:rPr>
+        <w:rFonts w:ascii="Symbol" w:hAnsi="Symbol" w:hint="default"/>
+      </w:rPr>
+    </w:lvl>
+    <w:lvl w:ilvl="4" w:tplc="240A0003" w:tentative="1">
+      <w:start w:val="1"/>
+      <w:numFmt w:val="bullet"/>
+      <w:lvlText w:val="o"/>
+      <w:lvlJc w:val="left"/>
+      <w:pPr>
+        <w:ind w:left="3600" w:hanging="360"/>
+      </w:pPr>
+      <w:rPr>
+        <w:rFonts w:ascii="Courier New" w:hAnsi="Courier New" w:cs="Courier New" w:hint="default"/>
+      </w:rPr>
+    </w:lvl>
+    <w:lvl w:ilvl="5" w:tplc="240A0005" w:tentative="1">
+      <w:start w:val="1"/>
+      <w:numFmt w:val="bullet"/>
+      <w:lvlText w:val=""/>
+      <w:lvlJc w:val="left"/>
+      <w:pPr>
+        <w:ind w:left="4320" w:hanging="360"/>
+      </w:pPr>
+      <w:rPr>
+        <w:rFonts w:ascii="Wingdings" w:hAnsi="Wingdings" w:hint="default"/>
+      </w:rPr>
+    </w:lvl>
+    <w:lvl w:ilvl="6" w:tplc="240A0001" w:tentative="1">
+      <w:start w:val="1"/>
+      <w:numFmt w:val="bullet"/>
+      <w:lvlText w:val=""/>
+      <w:lvlJc w:val="left"/>
+      <w:pPr>
+        <w:ind w:left="5040" w:hanging="360"/>
+      </w:pPr>
+      <w:rPr>
+        <w:rFonts w:ascii="Symbol" w:hAnsi="Symbol" w:hint="default"/>
+      </w:rPr>
+    </w:lvl>
+    <w:lvl w:ilvl="7" w:tplc="240A0003" w:tentative="1">
+      <w:start w:val="1"/>
+      <w:numFmt w:val="bullet"/>
+      <w:lvlText w:val="o"/>
+      <w:lvlJc w:val="left"/>
+      <w:pPr>
+        <w:ind w:left="5760" w:hanging="360"/>
+      </w:pPr>
+      <w:rPr>
+        <w:rFonts w:ascii="Courier New" w:hAnsi="Courier New" w:cs="Courier New" w:hint="default"/>
+      </w:rPr>
+    </w:lvl>
+    <w:lvl w:ilvl="8" w:tplc="240A0005" w:tentative="1">
+      <w:start w:val="1"/>
+      <w:numFmt w:val="bullet"/>
+      <w:lvlText w:val=""/>
+      <w:lvlJc w:val="left"/>
+      <w:pPr>
+        <w:ind w:left="6480" w:hanging="360"/>
+      </w:pPr>
+      <w:rPr>
+        <w:rFonts w:ascii="Wingdings" w:hAnsi="Wingdings" w:hint="default"/>
+      </w:rPr>
+    </w:lvl>
+  </w:abstractNum>
+  <w:num w:numId="1">
+    <w:abstractNumId w:val="0"/>
+  </w:num>
+  <w:num w:numId="2">
+    <w:abstractNumId w:val="2"/>
+  </w:num>
+  <w:num w:numId="3">
+    <w:abstractNumId w:val="4"/>
+  </w:num>
+  <w:num w:numId="4">
+    <w:abstractNumId w:val="3"/>
+  </w:num>
+  <w:num w:numId="5">
+    <w:abstractNumId w:val="1"/>
+  </w:num>
+</w:numbering>
 </file>
 
 <file path=word/styles.xml><?xml version="1.0" encoding="utf-8"?>
@@ -3978,7 +4940,7 @@
       </w:pPr>
     </w:pPrDefault>
   </w:docDefaults>
-  <w:latentStyles w:defLockedState="0" w:defUIPriority="99" w:defSemiHidden="0" w:defUnhideWhenUsed="0" w:defQFormat="0" w:count="375">
+  <w:latentStyles w:defLockedState="0" w:defUIPriority="99" w:defSemiHidden="0" w:defUnhideWhenUsed="0" w:defQFormat="0" w:count="376">
     <w:lsdException w:name="Normal" w:uiPriority="0" w:qFormat="1"/>
     <w:lsdException w:name="heading 1" w:uiPriority="9" w:qFormat="1"/>
     <w:lsdException w:name="heading 2" w:semiHidden="1" w:uiPriority="9" w:unhideWhenUsed="1" w:qFormat="1"/>
@@ -4084,7 +5046,6 @@
     <w:lsdException w:name="HTML Sample" w:semiHidden="1" w:unhideWhenUsed="1"/>
     <w:lsdException w:name="HTML Typewriter" w:semiHidden="1" w:unhideWhenUsed="1"/>
     <w:lsdException w:name="HTML Variable" w:semiHidden="1" w:unhideWhenUsed="1"/>
-    <w:lsdException w:name="Normal Table" w:semiHidden="1" w:unhideWhenUsed="1"/>
     <w:lsdException w:name="annotation subject" w:semiHidden="1" w:unhideWhenUsed="1"/>
     <w:lsdException w:name="No List" w:semiHidden="1" w:unhideWhenUsed="1"/>
     <w:lsdException w:name="Outline List 1" w:semiHidden="1" w:unhideWhenUsed="1"/>
@@ -4131,10 +5092,8 @@
     <w:lsdException w:name="Table Subtle 2" w:semiHidden="1" w:unhideWhenUsed="1"/>
     <w:lsdException w:name="Table Web 1" w:semiHidden="1" w:unhideWhenUsed="1"/>
     <w:lsdException w:name="Table Web 2" w:semiHidden="1" w:unhideWhenUsed="1"/>
-    <w:lsdException w:name="Table Web 3" w:semiHidden="1" w:unhideWhenUsed="1"/>
     <w:lsdException w:name="Balloon Text" w:semiHidden="1" w:unhideWhenUsed="1"/>
     <w:lsdException w:name="Table Grid" w:uiPriority="39"/>
-    <w:lsdException w:name="Table Theme" w:semiHidden="1" w:unhideWhenUsed="1"/>
     <w:lsdException w:name="Placeholder Text" w:semiHidden="1"/>
     <w:lsdException w:name="No Spacing" w:uiPriority="1" w:qFormat="1"/>
     <w:lsdException w:name="Light Shading" w:uiPriority="60"/>
@@ -4354,6 +5313,7 @@
     <w:lsdException w:name="Smart Hyperlink" w:semiHidden="1" w:unhideWhenUsed="1"/>
     <w:lsdException w:name="Hashtag" w:semiHidden="1" w:unhideWhenUsed="1"/>
     <w:lsdException w:name="Unresolved Mention" w:semiHidden="1" w:unhideWhenUsed="1"/>
+    <w:lsdException w:name="Smart Link" w:semiHidden="1" w:unhideWhenUsed="1"/>
   </w:latentStyles>
   <w:style w:type="paragraph" w:default="1" w:styleId="Normal">
     <w:name w:val="Normal"/>
@@ -4549,6 +5509,17 @@
     <w:pPr>
       <w:spacing w:after="100"/>
       <w:ind w:left="440"/>
+    </w:pPr>
+  </w:style>
+  <w:style w:type="paragraph" w:styleId="ListParagraph">
+    <w:name w:val="List Paragraph"/>
+    <w:basedOn w:val="Normal"/>
+    <w:uiPriority w:val="34"/>
+    <w:qFormat/>
+    <w:rsid w:val="00A31A73"/>
+    <w:pPr>
+      <w:ind w:left="720"/>
+      <w:contextualSpacing/>
     </w:pPr>
   </w:style>
 </w:styles>
@@ -4854,7 +5825,7 @@
 </file>
 
 <file path=customXml/itemProps1.xml><?xml version="1.0" encoding="utf-8"?>
-<ds:datastoreItem xmlns:ds="http://schemas.openxmlformats.org/officeDocument/2006/customXml" ds:itemID="{7E78039C-2474-4700-A2EC-AEA1ED5F7F26}">
+<ds:datastoreItem xmlns:ds="http://schemas.openxmlformats.org/officeDocument/2006/customXml" ds:itemID="{654D5E2C-978F-47AF-AF24-EDA01042DF49}">
   <ds:schemaRefs>
     <ds:schemaRef ds:uri="http://schemas.openxmlformats.org/officeDocument/2006/bibliography"/>
   </ds:schemaRefs>

</xml_diff>

<commit_message>
last changes of thesis plus more books to read
</commit_message>
<xml_diff>
--- a/TESIS.docx
+++ b/TESIS.docx
@@ -2585,49 +2585,7 @@
         <w:rPr>
           <w:lang w:val="es-419"/>
         </w:rPr>
-        <w:t xml:space="preserve">Se entregará un API o </w:t>
-      </w:r>
-      <w:proofErr w:type="spellStart"/>
-      <w:r>
-        <w:rPr>
-          <w:lang w:val="es-419"/>
-        </w:rPr>
-        <w:t>Application</w:t>
-      </w:r>
-      <w:proofErr w:type="spellEnd"/>
-      <w:r>
-        <w:rPr>
-          <w:lang w:val="es-419"/>
-        </w:rPr>
-        <w:t xml:space="preserve"> </w:t>
-      </w:r>
-      <w:proofErr w:type="spellStart"/>
-      <w:r>
-        <w:rPr>
-          <w:lang w:val="es-419"/>
-        </w:rPr>
-        <w:t>Programming</w:t>
-      </w:r>
-      <w:proofErr w:type="spellEnd"/>
-      <w:r>
-        <w:rPr>
-          <w:lang w:val="es-419"/>
-        </w:rPr>
-        <w:t xml:space="preserve"> </w:t>
-      </w:r>
-      <w:proofErr w:type="spellStart"/>
-      <w:r>
-        <w:rPr>
-          <w:lang w:val="es-419"/>
-        </w:rPr>
-        <w:t>Intergace</w:t>
-      </w:r>
-      <w:proofErr w:type="spellEnd"/>
-      <w:r>
-        <w:rPr>
-          <w:lang w:val="es-419"/>
-        </w:rPr>
-        <w:t>, que servirá para hacer uso de los objetivos de este proyecto de investigación, el cual cumplirá con un conjunto de características descritas en la siguiente sección.</w:t>
+        <w:t>Se entregará un API o Application Programming Intergace, que servirá para hacer uso de los objetivos de este proyecto de investigación, el cual cumplirá con un conjunto de características descritas en la siguiente sección.</w:t>
       </w:r>
     </w:p>
     <w:p>
@@ -2680,13 +2638,7 @@
         <w:rPr>
           <w:lang w:val="es-419"/>
         </w:rPr>
-        <w:t xml:space="preserve">Característica </w:t>
-      </w:r>
-      <w:r>
-        <w:rPr>
-          <w:lang w:val="es-419"/>
-        </w:rPr>
-        <w:t>#3: Se ingresará 2 equipos, el sistema retornará cual equipo gana o pierde la partida.</w:t>
+        <w:t>Característica #3: Se ingresará 2 equipos, el sistema retornará cual equipo gana o pierde la partida.</w:t>
       </w:r>
     </w:p>
     <w:p>
@@ -2759,15 +2711,7 @@
         <w:rPr>
           <w:lang w:val="es-419"/>
         </w:rPr>
-        <w:t>(no se si esto en realidad sea neces</w:t>
-      </w:r>
-      <w:bookmarkStart w:id="3" w:name="_GoBack"/>
-      <w:bookmarkEnd w:id="3"/>
-      <w:r>
-        <w:rPr>
-          <w:lang w:val="es-419"/>
-        </w:rPr>
-        <w:t xml:space="preserve">ario o requerido) </w:t>
+        <w:t xml:space="preserve">(no se si esto en realidad sea necesario o requerido) </w:t>
       </w:r>
     </w:p>
     <w:p>
@@ -2812,21 +2756,7 @@
         <w:rPr>
           <w:lang w:val="es-419"/>
         </w:rPr>
-        <w:t xml:space="preserve">Aquí </w:t>
-      </w:r>
-      <w:proofErr w:type="spellStart"/>
-      <w:r>
-        <w:rPr>
-          <w:lang w:val="es-419"/>
-        </w:rPr>
-        <w:t>seria</w:t>
-      </w:r>
-      <w:proofErr w:type="spellEnd"/>
-      <w:r>
-        <w:rPr>
-          <w:lang w:val="es-419"/>
-        </w:rPr>
-        <w:t xml:space="preserve"> bueno hablar sobre los entregables, el software o casos de usos que serán el resultado.</w:t>
+        <w:t>Aquí seria bueno hablar sobre los entregables, el software o casos de usos que serán el resultado.</w:t>
       </w:r>
     </w:p>
     <w:p>
@@ -2852,21 +2782,7 @@
         <w:rPr>
           <w:lang w:val="es-419"/>
         </w:rPr>
-        <w:t>Entrada: equipos participantes en un torneo -&gt; salida el ganador. (</w:t>
-      </w:r>
-      <w:proofErr w:type="spellStart"/>
-      <w:r>
-        <w:rPr>
-          <w:lang w:val="es-419"/>
-        </w:rPr>
-        <w:t>ppal</w:t>
-      </w:r>
-      <w:proofErr w:type="spellEnd"/>
-      <w:r>
-        <w:rPr>
-          <w:lang w:val="es-419"/>
-        </w:rPr>
-        <w:t>)</w:t>
+        <w:t>Entrada: equipos participantes en un torneo -&gt; salida el ganador. (ppal)</w:t>
       </w:r>
     </w:p>
     <w:p>
@@ -2902,7 +2818,7 @@
           <w:lang w:val="es-419"/>
         </w:rPr>
       </w:pPr>
-      <w:bookmarkStart w:id="4" w:name="_Toc2966861"/>
+      <w:bookmarkStart w:id="3" w:name="_Toc2966861"/>
       <w:r>
         <w:rPr>
           <w:lang w:val="es-419"/>
@@ -2910,6 +2826,292 @@
         <w:lastRenderedPageBreak/>
         <w:t>Justificación</w:t>
       </w:r>
+      <w:bookmarkEnd w:id="3"/>
+    </w:p>
+    <w:p>
+      <w:pPr>
+        <w:rPr>
+          <w:lang w:val="es-419"/>
+        </w:rPr>
+      </w:pPr>
+    </w:p>
+    <w:p>
+      <w:pPr>
+        <w:pStyle w:val="Heading3"/>
+        <w:rPr>
+          <w:lang w:val="es-419"/>
+        </w:rPr>
+      </w:pPr>
+      <w:r>
+        <w:rPr>
+          <w:lang w:val="es-419"/>
+        </w:rPr>
+        <w:t>Descripcion del problema</w:t>
+      </w:r>
+    </w:p>
+    <w:p>
+      <w:pPr>
+        <w:rPr>
+          <w:lang w:val="es-419"/>
+        </w:rPr>
+      </w:pPr>
+    </w:p>
+    <w:p>
+      <w:pPr>
+        <w:rPr>
+          <w:lang w:val="es-419"/>
+        </w:rPr>
+      </w:pPr>
+      <w:r>
+        <w:rPr>
+          <w:lang w:val="es-419"/>
+        </w:rPr>
+        <w:t xml:space="preserve">El estudio </w:t>
+      </w:r>
+      <w:r>
+        <w:rPr>
+          <w:lang w:val="es-419"/>
+        </w:rPr>
+        <w:t>en el campo de los deportes electronicos o e-sports de aquí en adelante cobra cada dia mas relevancia dado que cada vez son mas los millones de personas que alrededor del mundo usan este tipo de deportes. En este campo no existen estudios solidos que nos permitan propones modelos estrategicos, debido a que existen cientos de juegos alrededor del mundo, cada vez mas complejos debido a lo sofisticados que estos pueden llegar a ser.</w:t>
+      </w:r>
+    </w:p>
+    <w:p>
+      <w:pPr>
+        <w:rPr>
+          <w:lang w:val="es-419"/>
+        </w:rPr>
+      </w:pPr>
+      <w:r>
+        <w:rPr>
+          <w:lang w:val="es-419"/>
+        </w:rPr>
+        <w:t xml:space="preserve">Es el caso de Dota 2, un juego electronico que a su vez se ha convertido en un deporte electronico que ha venido evolucionando desde su año de aparicion 2013. Dota 2, es un juego de tipo Multiplayer Online Mobile Arena o MOBA de aquí en adelante. </w:t>
+      </w:r>
+    </w:p>
+    <w:p>
+      <w:pPr>
+        <w:rPr>
+          <w:lang w:val="es-419"/>
+        </w:rPr>
+      </w:pPr>
+      <w:r>
+        <w:rPr>
+          <w:lang w:val="es-419"/>
+        </w:rPr>
+        <w:t>En cuanto a Dota 2 como un deporte electronico, desde su inicio contó con una secuencia de ligas que reune los jugadores mas hábiles para llevarse consigo un premio millonario. En la actualidad, se desarrollan varias ligas y torneos internacionales cada vez con mas interés de diferentes empresas que a su vez invierten en el campo de los e-sports.</w:t>
+      </w:r>
+    </w:p>
+    <w:p>
+      <w:pPr>
+        <w:rPr>
+          <w:lang w:val="es-419"/>
+        </w:rPr>
+      </w:pPr>
+      <w:r>
+        <w:rPr>
+          <w:lang w:val="es-419"/>
+        </w:rPr>
+        <w:t xml:space="preserve">En los ultimos 7 años se vienen desarrollando The Intenational, que es evento mas importante internacional de este deporte. </w:t>
+      </w:r>
+      <w:r>
+        <w:rPr>
+          <w:lang w:val="es-419"/>
+        </w:rPr>
+        <w:t>Es un torneo organizado por Valve, que a través de los años ha venido surgiendo e incrementado los precios para el ganador. Para el torneo del The International 2018, el total premio para los equipos ganadores seria de un total de 25 millones de dolares. [liquipedia]</w:t>
+      </w:r>
+    </w:p>
+    <w:p>
+      <w:pPr>
+        <w:rPr>
+          <w:lang w:val="es-419"/>
+        </w:rPr>
+      </w:pPr>
+      <w:r>
+        <w:rPr>
+          <w:lang w:val="es-419"/>
+        </w:rPr>
+        <w:t>Sin embargo, estos torneos están sufriendo grandes cambios en rotacion de jugadores, equipos mas competentes debido a las tecnologias usadas para entrenar y cambio constante de estrategias para asumir estos campeonatos.</w:t>
+      </w:r>
+    </w:p>
+    <w:p>
+      <w:pPr>
+        <w:rPr>
+          <w:lang w:val="es-419"/>
+        </w:rPr>
+      </w:pPr>
+      <w:r>
+        <w:rPr>
+          <w:lang w:val="es-419"/>
+        </w:rPr>
+        <w:t>En la actualidad, ninguno de los proyectos investigativos se ha formulado alguna metodologia o API, ayudar a los equipos que compiten en este tipo de certamen y que estos equipos se puedan apoyar las de estrategias teniendo en cuenta factores que ocurren en los campeonatos como lo es la rotacion de jugadores en cada equipo. Asi como en un equipo de futbol, los equipos en Dota 2 rotan cada cierto tiempo de jugadores para sorprender a sus equipos rivales con nuevas estrategias.</w:t>
+      </w:r>
+    </w:p>
+    <w:p>
+      <w:pPr>
+        <w:rPr>
+          <w:lang w:val="es-419"/>
+        </w:rPr>
+      </w:pPr>
+      <w:r>
+        <w:rPr>
+          <w:lang w:val="es-419"/>
+        </w:rPr>
+        <w:t xml:space="preserve">Tomando como base la investigacion realizada por </w:t>
+      </w:r>
+      <w:r>
+        <w:rPr>
+          <w:lang w:val="es-419"/>
+        </w:rPr>
+        <w:t>[</w:t>
+      </w:r>
+      <w:r>
+        <w:rPr>
+          <w:lang w:val="es-419"/>
+        </w:rPr>
+        <w:t>Result Prediction by Mining Replays in Dota 2</w:t>
+      </w:r>
+      <w:r>
+        <w:rPr>
+          <w:lang w:val="es-419"/>
+        </w:rPr>
+        <w:t>], se pretende realizar un modelo predictivo para equipos profesionales en Dota 2 teniendo en cuenta el rendimiento que tiene cada jugador profesional y este a su vez sirva como entrada para determinar si este equipo profesional ganará o no un torneo.</w:t>
+      </w:r>
+    </w:p>
+    <w:p>
+      <w:pPr>
+        <w:pStyle w:val="Heading3"/>
+        <w:rPr>
+          <w:lang w:val="es-419"/>
+        </w:rPr>
+      </w:pPr>
+      <w:r>
+        <w:rPr>
+          <w:lang w:val="es-419"/>
+        </w:rPr>
+        <w:t>Justificación</w:t>
+      </w:r>
+    </w:p>
+    <w:p>
+      <w:pPr>
+        <w:rPr>
+          <w:lang w:val="es-419"/>
+        </w:rPr>
+      </w:pPr>
+    </w:p>
+    <w:p>
+      <w:pPr>
+        <w:rPr>
+          <w:lang w:val="es-419"/>
+        </w:rPr>
+      </w:pPr>
+      <w:r>
+        <w:rPr>
+          <w:lang w:val="es-419"/>
+        </w:rPr>
+        <w:t xml:space="preserve">Estudios relacionados en e-sports, sugieren por lo general modelos predictivos en partidas contra Bots [paper adaboost], modelos predictivos usando arboles de decisión implementando Random Forest [RF data mining], algunos otros investigan jugadores generalmente de cualquier tipo, profesional o amateur, pero ninguno hace una investigacion que tenga en cuenta los equipos profesionales y su participacion </w:t>
+      </w:r>
+      <w:r>
+        <w:rPr>
+          <w:lang w:val="es-419"/>
+        </w:rPr>
+        <w:lastRenderedPageBreak/>
+        <w:t>en los torneos. Destacando esta falta de investigacion y con animo de proponer una manera de estrategia para algun equipo profesional, se prentende proponer un nuevo modelo predictivo.</w:t>
+      </w:r>
+    </w:p>
+    <w:p>
+      <w:pPr>
+        <w:rPr>
+          <w:lang w:val="es-419"/>
+        </w:rPr>
+      </w:pPr>
+    </w:p>
+    <w:p>
+      <w:pPr>
+        <w:pStyle w:val="Heading3"/>
+        <w:rPr>
+          <w:lang w:val="es-419"/>
+        </w:rPr>
+      </w:pPr>
+      <w:r>
+        <w:rPr>
+          <w:lang w:val="es-419"/>
+        </w:rPr>
+        <w:t>Estado del arte</w:t>
+      </w:r>
+    </w:p>
+    <w:p>
+      <w:pPr>
+        <w:rPr>
+          <w:lang w:val="es-419"/>
+        </w:rPr>
+      </w:pPr>
+    </w:p>
+    <w:p>
+      <w:pPr>
+        <w:rPr>
+          <w:lang w:val="es-419"/>
+        </w:rPr>
+      </w:pPr>
+    </w:p>
+    <w:p>
+      <w:pPr>
+        <w:rPr>
+          <w:lang w:val="es-419"/>
+        </w:rPr>
+      </w:pPr>
+    </w:p>
+    <w:p>
+      <w:pPr>
+        <w:rPr>
+          <w:lang w:val="es-419"/>
+        </w:rPr>
+      </w:pPr>
+      <w:r>
+        <w:rPr>
+          <w:lang w:val="es-419"/>
+        </w:rPr>
+        <w:t>Aquí quiero escribir sobre la motivación, en la actualidad me encuentro hablando con un equipo de Sudamérica que esta constantemente participando en algunos torneos del continente y ocasionalmente contra otros equipos de otros continentes. Al momento no hay nada pactado pero si sale me gustaría usarlos como justificación y motivación aparte que quiero hacerlo para apuestas $.</w:t>
+      </w:r>
+    </w:p>
+    <w:p>
+      <w:pPr>
+        <w:rPr>
+          <w:lang w:val="es-419"/>
+        </w:rPr>
+      </w:pPr>
+      <w:r>
+        <w:rPr>
+          <w:lang w:val="es-419"/>
+        </w:rPr>
+        <w:t xml:space="preserve">Vale la pena hablar aquí de la </w:t>
+      </w:r>
+      <w:r>
+        <w:rPr>
+          <w:lang w:val="es-419"/>
+        </w:rPr>
+        <w:t>línea</w:t>
+      </w:r>
+      <w:r>
+        <w:rPr>
+          <w:lang w:val="es-419"/>
+        </w:rPr>
+        <w:t xml:space="preserve"> del tiempo ? Crecimiento o ganancias obtenidas en el mundo de los eSports? En ese orden no de si la descripción del problema venga después de esta Justificacion. Y si es así, vale la pena tener entonces un apartado solamente de esto.</w:t>
+      </w:r>
+    </w:p>
+    <w:p>
+      <w:pPr>
+        <w:pStyle w:val="Heading2"/>
+        <w:rPr>
+          <w:lang w:val="es-419"/>
+        </w:rPr>
+      </w:pPr>
+      <w:bookmarkStart w:id="4" w:name="_Toc2966862"/>
+      <w:r>
+        <w:rPr>
+          <w:lang w:val="es-419"/>
+        </w:rPr>
+        <w:t>Estado del arte</w:t>
+      </w:r>
       <w:bookmarkEnd w:id="4"/>
     </w:p>
     <w:p>
@@ -2922,102 +3124,84 @@
         <w:rPr>
           <w:lang w:val="es-419"/>
         </w:rPr>
-        <w:t xml:space="preserve">Aquí quiero escribir sobre la motivación, en la actualidad me encuentro hablando con un equipo de Sudamérica que esta constantemente participando en algunos torneos del continente y ocasionalmente contra otros equipos de otros continentes. Al momento no hay nada </w:t>
-      </w:r>
-      <w:proofErr w:type="gramStart"/>
-      <w:r>
-        <w:rPr>
-          <w:lang w:val="es-419"/>
-        </w:rPr>
-        <w:t>pactado</w:t>
-      </w:r>
-      <w:proofErr w:type="gramEnd"/>
-      <w:r>
-        <w:rPr>
-          <w:lang w:val="es-419"/>
-        </w:rPr>
-        <w:t xml:space="preserve"> pero si sale me gustaría usarlos como justificación y motivación aparte que quiero hacerlo para apuestas $.</w:t>
-      </w:r>
-    </w:p>
-    <w:p>
-      <w:pPr>
-        <w:rPr>
-          <w:lang w:val="es-419"/>
-        </w:rPr>
-      </w:pPr>
-      <w:r>
-        <w:rPr>
-          <w:lang w:val="es-419"/>
-        </w:rPr>
-        <w:t xml:space="preserve">Vale la pena hablar aquí de la </w:t>
-      </w:r>
-      <w:r>
-        <w:rPr>
-          <w:lang w:val="es-419"/>
-        </w:rPr>
-        <w:t>línea</w:t>
-      </w:r>
-      <w:r>
-        <w:rPr>
-          <w:lang w:val="es-419"/>
-        </w:rPr>
-        <w:t xml:space="preserve"> del </w:t>
-      </w:r>
-      <w:proofErr w:type="gramStart"/>
-      <w:r>
-        <w:rPr>
-          <w:lang w:val="es-419"/>
-        </w:rPr>
-        <w:t>tiempo ?</w:t>
-      </w:r>
-      <w:proofErr w:type="gramEnd"/>
-      <w:r>
-        <w:rPr>
-          <w:lang w:val="es-419"/>
-        </w:rPr>
-        <w:t xml:space="preserve"> </w:t>
-      </w:r>
-      <w:proofErr w:type="gramStart"/>
-      <w:r>
-        <w:rPr>
-          <w:lang w:val="es-419"/>
-        </w:rPr>
-        <w:t xml:space="preserve">Crecimiento o ganancias obtenidas en el mundo de los </w:t>
-      </w:r>
-      <w:proofErr w:type="spellStart"/>
-      <w:r>
-        <w:rPr>
-          <w:lang w:val="es-419"/>
-        </w:rPr>
-        <w:t>eSports</w:t>
-      </w:r>
-      <w:proofErr w:type="spellEnd"/>
-      <w:r>
-        <w:rPr>
-          <w:lang w:val="es-419"/>
-        </w:rPr>
-        <w:t>?</w:t>
-      </w:r>
-      <w:proofErr w:type="gramEnd"/>
-      <w:r>
-        <w:rPr>
-          <w:lang w:val="es-419"/>
-        </w:rPr>
-        <w:t xml:space="preserve"> En ese orden no de si la descripción del problema venga después de esta </w:t>
-      </w:r>
-      <w:proofErr w:type="spellStart"/>
-      <w:r>
-        <w:rPr>
-          <w:lang w:val="es-419"/>
-        </w:rPr>
-        <w:t>Justificacion</w:t>
-      </w:r>
-      <w:proofErr w:type="spellEnd"/>
-      <w:r>
-        <w:rPr>
-          <w:lang w:val="es-419"/>
-        </w:rPr>
-        <w:t>. Y si es así, vale la pena tener entonces un apartado solamente de esto.</w:t>
+        <w:t>Aquí quiero hablar de otras tesis y artículos que me pueden ayudar en esta investigacion</w:t>
+      </w:r>
+    </w:p>
+    <w:p>
+      <w:pPr>
+        <w:pStyle w:val="Heading3"/>
+        <w:rPr>
+          <w:lang w:val="es-419"/>
+        </w:rPr>
+      </w:pPr>
+      <w:bookmarkStart w:id="5" w:name="_Toc2966863"/>
+      <w:r>
+        <w:rPr>
+          <w:lang w:val="es-419"/>
+        </w:rPr>
+        <w:t>Aplicaciones usando Machine Learning usados en eSports</w:t>
+      </w:r>
+      <w:bookmarkEnd w:id="5"/>
+    </w:p>
+    <w:p>
+      <w:pPr>
+        <w:rPr>
+          <w:lang w:val="es-419"/>
+        </w:rPr>
+      </w:pPr>
+      <w:r>
+        <w:rPr>
+          <w:lang w:val="es-419"/>
+        </w:rPr>
+        <w:t>Aquí quiero hablar de lo que se ha hecho y algoritmos que se han usado par apredecir el ganador de una partida.</w:t>
+      </w:r>
+      <w:r>
+        <w:rPr>
+          <w:lang w:val="es-419"/>
+        </w:rPr>
+        <w:t xml:space="preserve"> Prácticamente quiero hablar de las otras tesis que ya han usado ANN para predecir y RF</w:t>
+      </w:r>
+      <w:r>
+        <w:rPr>
+          <w:lang w:val="es-419"/>
+        </w:rPr>
+        <w:t xml:space="preserve"> , de hecho es por eso que voy a usar ANN y RF, quiero usarlas ya que otros ya han hecho algo al respecto en el estado del arte.</w:t>
+      </w:r>
+    </w:p>
+    <w:p>
+      <w:pPr>
+        <w:rPr>
+          <w:lang w:val="es-419"/>
+        </w:rPr>
+      </w:pPr>
+    </w:p>
+    <w:p>
+      <w:pPr>
+        <w:pStyle w:val="Heading1"/>
+        <w:rPr>
+          <w:lang w:val="es-419"/>
+        </w:rPr>
+      </w:pPr>
+      <w:bookmarkStart w:id="6" w:name="_Toc2966864"/>
+      <w:r>
+        <w:rPr>
+          <w:lang w:val="es-419"/>
+        </w:rPr>
+        <w:t>Objetivos</w:t>
+      </w:r>
+      <w:bookmarkEnd w:id="6"/>
+    </w:p>
+    <w:p>
+      <w:pPr>
+        <w:rPr>
+          <w:lang w:val="es-419"/>
+        </w:rPr>
+      </w:pPr>
+      <w:r>
+        <w:rPr>
+          <w:lang w:val="es-419"/>
+        </w:rPr>
+        <w:t>Los objetivos son la pieza clave, en esta sección presento el objetivo general y los objetivos específicos.</w:t>
       </w:r>
     </w:p>
     <w:p>
@@ -3027,161 +3211,12 @@
           <w:lang w:val="es-419"/>
         </w:rPr>
       </w:pPr>
-      <w:bookmarkStart w:id="5" w:name="_Toc2966862"/>
-      <w:r>
-        <w:rPr>
-          <w:lang w:val="es-419"/>
-        </w:rPr>
-        <w:t>Estado del arte</w:t>
-      </w:r>
-      <w:bookmarkEnd w:id="5"/>
-    </w:p>
-    <w:p>
-      <w:pPr>
-        <w:rPr>
-          <w:lang w:val="es-419"/>
-        </w:rPr>
-      </w:pPr>
-      <w:r>
-        <w:rPr>
-          <w:lang w:val="es-419"/>
-        </w:rPr>
-        <w:t xml:space="preserve">Aquí quiero hablar de otras tesis y artículos que me pueden ayudar en esta </w:t>
-      </w:r>
-      <w:proofErr w:type="spellStart"/>
-      <w:r>
-        <w:rPr>
-          <w:lang w:val="es-419"/>
-        </w:rPr>
-        <w:t>investigacion</w:t>
-      </w:r>
-      <w:proofErr w:type="spellEnd"/>
-    </w:p>
-    <w:p>
-      <w:pPr>
-        <w:pStyle w:val="Heading3"/>
-        <w:rPr>
-          <w:lang w:val="es-419"/>
-        </w:rPr>
-      </w:pPr>
-      <w:bookmarkStart w:id="6" w:name="_Toc2966863"/>
-      <w:r>
-        <w:rPr>
-          <w:lang w:val="es-419"/>
-        </w:rPr>
-        <w:t xml:space="preserve">Aplicaciones usando Machine </w:t>
-      </w:r>
-      <w:proofErr w:type="spellStart"/>
-      <w:r>
-        <w:rPr>
-          <w:lang w:val="es-419"/>
-        </w:rPr>
-        <w:t>Learning</w:t>
-      </w:r>
-      <w:proofErr w:type="spellEnd"/>
-      <w:r>
-        <w:rPr>
-          <w:lang w:val="es-419"/>
-        </w:rPr>
-        <w:t xml:space="preserve"> usados en </w:t>
-      </w:r>
-      <w:proofErr w:type="spellStart"/>
-      <w:r>
-        <w:rPr>
-          <w:lang w:val="es-419"/>
-        </w:rPr>
-        <w:t>eSports</w:t>
-      </w:r>
-      <w:bookmarkEnd w:id="6"/>
-      <w:proofErr w:type="spellEnd"/>
-    </w:p>
-    <w:p>
-      <w:pPr>
-        <w:rPr>
-          <w:lang w:val="es-419"/>
-        </w:rPr>
-      </w:pPr>
-      <w:r>
-        <w:rPr>
-          <w:lang w:val="es-419"/>
-        </w:rPr>
-        <w:t xml:space="preserve">Aquí quiero hablar de lo que se ha hecho y algoritmos que se han usado </w:t>
-      </w:r>
-      <w:proofErr w:type="spellStart"/>
-      <w:r>
-        <w:rPr>
-          <w:lang w:val="es-419"/>
-        </w:rPr>
-        <w:t>par</w:t>
-      </w:r>
-      <w:proofErr w:type="spellEnd"/>
-      <w:r>
-        <w:rPr>
-          <w:lang w:val="es-419"/>
-        </w:rPr>
-        <w:t xml:space="preserve"> </w:t>
-      </w:r>
-      <w:proofErr w:type="spellStart"/>
-      <w:r>
-        <w:rPr>
-          <w:lang w:val="es-419"/>
-        </w:rPr>
-        <w:t>apredecir</w:t>
-      </w:r>
-      <w:proofErr w:type="spellEnd"/>
-      <w:r>
-        <w:rPr>
-          <w:lang w:val="es-419"/>
-        </w:rPr>
-        <w:t xml:space="preserve"> el ganador de una partida.</w:t>
-      </w:r>
-      <w:r>
-        <w:rPr>
-          <w:lang w:val="es-419"/>
-        </w:rPr>
-        <w:t xml:space="preserve"> Prácticamente quiero hablar de las otras tesis que ya han usado ANN para predecir y </w:t>
-      </w:r>
-      <w:proofErr w:type="gramStart"/>
-      <w:r>
-        <w:rPr>
-          <w:lang w:val="es-419"/>
-        </w:rPr>
-        <w:t>RF</w:t>
-      </w:r>
-      <w:r>
-        <w:rPr>
-          <w:lang w:val="es-419"/>
-        </w:rPr>
-        <w:t xml:space="preserve"> ,</w:t>
-      </w:r>
-      <w:proofErr w:type="gramEnd"/>
-      <w:r>
-        <w:rPr>
-          <w:lang w:val="es-419"/>
-        </w:rPr>
-        <w:t xml:space="preserve"> de hecho es por eso que voy a usar ANN y RF, quiero usarlas ya que otros ya han hecho algo al respecto en el estado del arte.</w:t>
-      </w:r>
-    </w:p>
-    <w:p>
-      <w:pPr>
-        <w:rPr>
-          <w:lang w:val="es-419"/>
-        </w:rPr>
-      </w:pPr>
-    </w:p>
-    <w:p>
-      <w:pPr>
-        <w:pStyle w:val="Heading1"/>
-        <w:rPr>
-          <w:lang w:val="es-419"/>
-        </w:rPr>
-      </w:pPr>
-      <w:bookmarkStart w:id="7" w:name="_Toc2966864"/>
-      <w:r>
-        <w:rPr>
-          <w:lang w:val="es-419"/>
-        </w:rPr>
-        <w:t>Objetivos</w:t>
+      <w:bookmarkStart w:id="7" w:name="_Toc2966865"/>
+      <w:r>
+        <w:rPr>
+          <w:lang w:val="es-419"/>
+        </w:rPr>
+        <w:t>Objetivo General</w:t>
       </w:r>
       <w:bookmarkEnd w:id="7"/>
     </w:p>
@@ -3195,7 +3230,7 @@
         <w:rPr>
           <w:lang w:val="es-419"/>
         </w:rPr>
-        <w:t>Los objetivos son la pieza clave, en esta sección presento el objetivo general y los objetivos específicos.</w:t>
+        <w:t>Diseñar un modelo predictivo usando máquinas de aprendizaje supervisado que prediga el equipo ganador en un torneo o liga de Dota 2 dado los datos parciales recopilados de ligas anteriores y partidas comunes de cada jugador profesional que participe en estas ligas</w:t>
       </w:r>
     </w:p>
     <w:p>
@@ -3205,43 +3240,14 @@
           <w:lang w:val="es-419"/>
         </w:rPr>
       </w:pPr>
-      <w:bookmarkStart w:id="8" w:name="_Toc2966865"/>
-      <w:r>
-        <w:rPr>
-          <w:lang w:val="es-419"/>
-        </w:rPr>
-        <w:t>Objetivo General</w:t>
+      <w:bookmarkStart w:id="8" w:name="_Toc2966866"/>
+      <w:r>
+        <w:rPr>
+          <w:lang w:val="es-419"/>
+        </w:rPr>
+        <w:t>Objetivos Específicos</w:t>
       </w:r>
       <w:bookmarkEnd w:id="8"/>
-    </w:p>
-    <w:p>
-      <w:pPr>
-        <w:rPr>
-          <w:lang w:val="es-419"/>
-        </w:rPr>
-      </w:pPr>
-      <w:r>
-        <w:rPr>
-          <w:lang w:val="es-419"/>
-        </w:rPr>
-        <w:t>Diseñar un modelo predictivo usando máquinas de aprendizaje supervisado que prediga el equipo ganador en un torneo o liga de Dota 2 dado los datos parciales recopilados de ligas anteriores y partidas comunes de cada jugador profesional que participe en estas ligas</w:t>
-      </w:r>
-    </w:p>
-    <w:p>
-      <w:pPr>
-        <w:pStyle w:val="Heading2"/>
-        <w:rPr>
-          <w:lang w:val="es-419"/>
-        </w:rPr>
-      </w:pPr>
-      <w:bookmarkStart w:id="9" w:name="_Toc2966866"/>
-      <w:r>
-        <w:rPr>
-          <w:lang w:val="es-419"/>
-        </w:rPr>
-        <w:t>Objetivos Específicos</w:t>
-      </w:r>
-      <w:bookmarkEnd w:id="9"/>
     </w:p>
     <w:p>
       <w:pPr>
@@ -3311,52 +3317,695 @@
           <w:lang w:val="es-419"/>
         </w:rPr>
       </w:pPr>
-      <w:bookmarkStart w:id="10" w:name="_Toc2966867"/>
-      <w:r>
-        <w:rPr>
-          <w:lang w:val="es-419"/>
-        </w:rPr>
+      <w:bookmarkStart w:id="9" w:name="_Toc2966867"/>
+      <w:r>
+        <w:rPr>
+          <w:lang w:val="es-419"/>
+        </w:rPr>
+        <w:lastRenderedPageBreak/>
         <w:t>Metodología</w:t>
       </w:r>
+      <w:bookmarkEnd w:id="9"/>
+    </w:p>
+    <w:p>
+      <w:pPr>
+        <w:rPr>
+          <w:lang w:val="es-419"/>
+        </w:rPr>
+      </w:pPr>
+      <w:r>
+        <w:rPr>
+          <w:lang w:val="es-419"/>
+        </w:rPr>
+        <w:t xml:space="preserve">Es necesario dedicar una </w:t>
+      </w:r>
+      <w:r>
+        <w:rPr>
+          <w:lang w:val="es-419"/>
+        </w:rPr>
+        <w:t>sección a</w:t>
+      </w:r>
+      <w:r>
+        <w:rPr>
+          <w:lang w:val="es-419"/>
+        </w:rPr>
+        <w:t xml:space="preserve"> metodología , si implícitamente se está siguiendo la metodología a través del documento.</w:t>
+      </w:r>
+    </w:p>
+    <w:p>
+      <w:pPr>
+        <w:pStyle w:val="Heading1"/>
+      </w:pPr>
+      <w:bookmarkStart w:id="10" w:name="_Toc2966868"/>
+      <w:r>
+        <w:t xml:space="preserve">Marco </w:t>
+      </w:r>
+      <w:proofErr w:type="spellStart"/>
+      <w:r>
+        <w:t>teórico</w:t>
+      </w:r>
       <w:bookmarkEnd w:id="10"/>
-    </w:p>
-    <w:p>
-      <w:pPr>
-        <w:rPr>
-          <w:lang w:val="es-419"/>
-        </w:rPr>
-      </w:pPr>
-      <w:r>
-        <w:rPr>
-          <w:lang w:val="es-419"/>
-        </w:rPr>
-        <w:t xml:space="preserve">Es necesario dedicar una </w:t>
-      </w:r>
-      <w:r>
-        <w:rPr>
-          <w:lang w:val="es-419"/>
-        </w:rPr>
-        <w:t>sección a</w:t>
-      </w:r>
-      <w:r>
-        <w:rPr>
-          <w:lang w:val="es-419"/>
+      <w:proofErr w:type="spellEnd"/>
+    </w:p>
+    <w:p>
+      <w:pPr>
+        <w:pStyle w:val="Heading2"/>
+      </w:pPr>
+      <w:bookmarkStart w:id="11" w:name="_Toc2966869"/>
+      <w:r>
+        <w:t xml:space="preserve">Machine </w:t>
+      </w:r>
+      <w:r>
+        <w:t>L</w:t>
+      </w:r>
+      <w:r>
+        <w:t>earning</w:t>
+      </w:r>
+      <w:bookmarkEnd w:id="11"/>
+    </w:p>
+    <w:p>
+      <w:pPr>
+        <w:jc w:val="both"/>
+        <w:rPr>
+          <w:lang w:val="es-ES"/>
+        </w:rPr>
+      </w:pPr>
+      <w:r>
+        <w:rPr>
+          <w:lang w:val="es-ES"/>
+        </w:rPr>
+        <w:t xml:space="preserve">Machine </w:t>
+      </w:r>
+      <w:proofErr w:type="spellStart"/>
+      <w:r>
+        <w:rPr>
+          <w:lang w:val="es-ES"/>
+        </w:rPr>
+        <w:t>learning</w:t>
+      </w:r>
+      <w:proofErr w:type="spellEnd"/>
+      <w:r>
+        <w:rPr>
+          <w:lang w:val="es-ES"/>
+        </w:rPr>
+        <w:t xml:space="preserve"> se puede definir como los métodos compu</w:t>
+      </w:r>
+      <w:r>
+        <w:rPr>
+          <w:lang w:val="es-ES"/>
+        </w:rPr>
+        <w:t>tacionales que usan experiencias conocidas para mejorar el rendimiento o hacer predicciones precisas [</w:t>
+      </w:r>
+      <w:proofErr w:type="spellStart"/>
+      <w:r>
+        <w:rPr>
+          <w:lang w:val="es-ES"/>
+        </w:rPr>
+        <w:t>Foundations</w:t>
+      </w:r>
+      <w:proofErr w:type="spellEnd"/>
+      <w:r>
+        <w:rPr>
+          <w:lang w:val="es-ES"/>
+        </w:rPr>
+        <w:t xml:space="preserve"> of Machine </w:t>
+      </w:r>
+      <w:proofErr w:type="spellStart"/>
+      <w:r>
+        <w:rPr>
+          <w:lang w:val="es-ES"/>
+        </w:rPr>
+        <w:t>Learning</w:t>
+      </w:r>
+      <w:proofErr w:type="spellEnd"/>
+      <w:r>
+        <w:rPr>
+          <w:lang w:val="es-ES"/>
         </w:rPr>
         <w:t xml:space="preserve"> </w:t>
       </w:r>
-      <w:proofErr w:type="gramStart"/>
-      <w:r>
-        <w:rPr>
-          <w:lang w:val="es-419"/>
-        </w:rPr>
-        <w:t>metodología ,</w:t>
-      </w:r>
-      <w:proofErr w:type="gramEnd"/>
-      <w:r>
-        <w:rPr>
-          <w:lang w:val="es-419"/>
-        </w:rPr>
-        <w:t xml:space="preserve"> si implícitamente se está siguiendo la metodología a través del documento.</w:t>
+      <w:proofErr w:type="spellStart"/>
+      <w:r>
+        <w:rPr>
+          <w:lang w:val="es-ES"/>
+        </w:rPr>
+        <w:t>by</w:t>
+      </w:r>
+      <w:proofErr w:type="spellEnd"/>
+      <w:r>
+        <w:rPr>
+          <w:lang w:val="es-ES"/>
+        </w:rPr>
+        <w:t xml:space="preserve"> M. </w:t>
+      </w:r>
+      <w:proofErr w:type="spellStart"/>
+      <w:r>
+        <w:rPr>
+          <w:lang w:val="es-ES"/>
+        </w:rPr>
+        <w:t>Mohri</w:t>
+      </w:r>
+      <w:proofErr w:type="spellEnd"/>
+      <w:r>
+        <w:rPr>
+          <w:lang w:val="es-ES"/>
+        </w:rPr>
+        <w:t xml:space="preserve">, A. </w:t>
+      </w:r>
+      <w:proofErr w:type="spellStart"/>
+      <w:r>
+        <w:rPr>
+          <w:lang w:val="es-ES"/>
+        </w:rPr>
+        <w:t>Rostamizadeh</w:t>
+      </w:r>
+      <w:proofErr w:type="spellEnd"/>
+      <w:r>
+        <w:rPr>
+          <w:lang w:val="es-ES"/>
+        </w:rPr>
+        <w:t xml:space="preserve">, A. </w:t>
+      </w:r>
+      <w:proofErr w:type="spellStart"/>
+      <w:r>
+        <w:rPr>
+          <w:lang w:val="es-ES"/>
+        </w:rPr>
+        <w:t>Talwalkar</w:t>
+      </w:r>
+      <w:proofErr w:type="spellEnd"/>
+      <w:r>
+        <w:rPr>
+          <w:lang w:val="es-ES"/>
+        </w:rPr>
+        <w:t>]. Donde la experiencia se expresa como la información pasada que está disponible para aquel sujeto que aprende, en este caso la maquina. Estos datos que son etiquetados a través de las interacciones con la vida real se encuentran reunidos en forma de colección de datos para su posterior procesamiento.</w:t>
+      </w:r>
+    </w:p>
+    <w:p>
+      <w:pPr>
+        <w:jc w:val="both"/>
+        <w:rPr>
+          <w:lang w:val="es-ES"/>
+        </w:rPr>
+      </w:pPr>
+      <w:r>
+        <w:rPr>
+          <w:lang w:val="es-ES"/>
+        </w:rPr>
+        <w:t xml:space="preserve">Machine </w:t>
+      </w:r>
+      <w:proofErr w:type="spellStart"/>
+      <w:r>
+        <w:rPr>
+          <w:lang w:val="es-ES"/>
+        </w:rPr>
+        <w:t>learning</w:t>
+      </w:r>
+      <w:proofErr w:type="spellEnd"/>
+      <w:r>
+        <w:rPr>
+          <w:lang w:val="es-ES"/>
+        </w:rPr>
+        <w:t xml:space="preserve"> consiste en diseñar algoritmos de predicción eficientes y precisos basados en un modelo matemático conocidos como datos de entrenamiento, en orden de hacer predicciones o decidir sin ser explícitamente programados para realizar una tarea [</w:t>
+      </w:r>
+      <w:proofErr w:type="spellStart"/>
+      <w:r>
+        <w:rPr>
+          <w:lang w:val="es-ES"/>
+        </w:rPr>
+        <w:t>Bishop</w:t>
+      </w:r>
+      <w:proofErr w:type="spellEnd"/>
+      <w:r>
+        <w:rPr>
+          <w:lang w:val="es-ES"/>
+        </w:rPr>
+        <w:t xml:space="preserve">, C. M. (2006), </w:t>
+      </w:r>
+      <w:proofErr w:type="spellStart"/>
+      <w:r>
+        <w:rPr>
+          <w:lang w:val="es-ES"/>
+        </w:rPr>
+        <w:t>Pattern</w:t>
+      </w:r>
+      <w:proofErr w:type="spellEnd"/>
+      <w:r>
+        <w:rPr>
+          <w:lang w:val="es-ES"/>
+        </w:rPr>
+        <w:t xml:space="preserve"> </w:t>
+      </w:r>
+      <w:proofErr w:type="spellStart"/>
+      <w:r>
+        <w:rPr>
+          <w:lang w:val="es-ES"/>
+        </w:rPr>
+        <w:t>Recognition</w:t>
+      </w:r>
+      <w:proofErr w:type="spellEnd"/>
+      <w:r>
+        <w:rPr>
+          <w:lang w:val="es-ES"/>
+        </w:rPr>
+        <w:t xml:space="preserve"> and Machine </w:t>
+      </w:r>
+      <w:proofErr w:type="spellStart"/>
+      <w:r>
+        <w:rPr>
+          <w:lang w:val="es-ES"/>
+        </w:rPr>
+        <w:t>Learning</w:t>
+      </w:r>
+      <w:proofErr w:type="spellEnd"/>
+      <w:r>
+        <w:rPr>
+          <w:lang w:val="es-ES"/>
+        </w:rPr>
+        <w:t xml:space="preserve">, </w:t>
+      </w:r>
+      <w:proofErr w:type="spellStart"/>
+      <w:r>
+        <w:rPr>
+          <w:lang w:val="es-ES"/>
+        </w:rPr>
+        <w:t>Springer</w:t>
+      </w:r>
+      <w:proofErr w:type="spellEnd"/>
+      <w:r>
+        <w:rPr>
+          <w:lang w:val="es-ES"/>
+        </w:rPr>
+        <w:t>, ISBN 978-0-387-31073-2</w:t>
+      </w:r>
+      <w:r>
+        <w:rPr>
+          <w:lang w:val="es-ES"/>
+        </w:rPr>
+        <w:t>].</w:t>
+      </w:r>
+    </w:p>
+    <w:p>
+      <w:pPr>
+        <w:pStyle w:val="Heading2"/>
+      </w:pPr>
+      <w:r>
+        <w:t>Artificial Neural Network</w:t>
+      </w:r>
+      <w:r>
+        <w:t xml:space="preserve"> - ANN</w:t>
+      </w:r>
+    </w:p>
+    <w:p>
+      <w:pPr>
+        <w:jc w:val="both"/>
+        <w:rPr>
+          <w:lang w:val="es-ES"/>
+        </w:rPr>
+      </w:pPr>
+      <w:r>
+        <w:rPr>
+          <w:lang w:val="es-ES"/>
+        </w:rPr>
+        <w:t>Una red neuronal artificial es un modelo compu</w:t>
+      </w:r>
+      <w:r>
+        <w:rPr>
+          <w:lang w:val="es-ES"/>
+        </w:rPr>
+        <w:t>tacional inspirado en la red neuronal cerebral. Esta compuesta por un conjunto de neuronas las cuales son las unidades de procesamiento, que se encuentras interconectadas con otra red de neuronas. La unión entre esta rede neuronas tiene un peso y este peso determinan el impacto de una neurona a otra [</w:t>
+      </w:r>
+      <w:r>
+        <w:rPr>
+          <w:lang w:val="es-ES"/>
+        </w:rPr>
+        <w:t xml:space="preserve">1S.V. Kozyrev,” </w:t>
+      </w:r>
+      <w:proofErr w:type="spellStart"/>
+      <w:r>
+        <w:rPr>
+          <w:lang w:val="es-ES"/>
+        </w:rPr>
+        <w:t>Classification</w:t>
+      </w:r>
+      <w:proofErr w:type="spellEnd"/>
+      <w:r>
+        <w:rPr>
+          <w:lang w:val="es-ES"/>
+        </w:rPr>
+        <w:t xml:space="preserve"> </w:t>
+      </w:r>
+      <w:proofErr w:type="spellStart"/>
+      <w:r>
+        <w:rPr>
+          <w:lang w:val="es-ES"/>
+        </w:rPr>
+        <w:t>by</w:t>
+      </w:r>
+      <w:proofErr w:type="spellEnd"/>
+      <w:r>
+        <w:rPr>
+          <w:lang w:val="es-ES"/>
+        </w:rPr>
+        <w:t xml:space="preserve"> </w:t>
+      </w:r>
+      <w:proofErr w:type="spellStart"/>
+      <w:r>
+        <w:rPr>
+          <w:lang w:val="es-ES"/>
+        </w:rPr>
+        <w:t>ensembles</w:t>
+      </w:r>
+      <w:proofErr w:type="spellEnd"/>
+      <w:r>
+        <w:rPr>
+          <w:lang w:val="es-ES"/>
+        </w:rPr>
+        <w:t xml:space="preserve"> of neural </w:t>
+      </w:r>
+      <w:proofErr w:type="spellStart"/>
+      <w:r>
+        <w:rPr>
+          <w:lang w:val="es-ES"/>
+        </w:rPr>
+        <w:t>networks</w:t>
+      </w:r>
+      <w:proofErr w:type="spellEnd"/>
+      <w:r>
+        <w:rPr>
+          <w:lang w:val="es-ES"/>
+        </w:rPr>
+        <w:t xml:space="preserve">”, </w:t>
+      </w:r>
+      <w:proofErr w:type="spellStart"/>
+      <w:r>
+        <w:rPr>
+          <w:lang w:val="es-ES"/>
+        </w:rPr>
+        <w:t>Steklov</w:t>
+      </w:r>
+      <w:proofErr w:type="spellEnd"/>
+      <w:r>
+        <w:rPr>
+          <w:lang w:val="es-ES"/>
+        </w:rPr>
+        <w:t xml:space="preserve"> </w:t>
+      </w:r>
+      <w:proofErr w:type="spellStart"/>
+      <w:r>
+        <w:rPr>
+          <w:lang w:val="es-ES"/>
+        </w:rPr>
+        <w:t>Mathematical</w:t>
+      </w:r>
+      <w:proofErr w:type="spellEnd"/>
+      <w:r>
+        <w:rPr>
+          <w:lang w:val="es-ES"/>
+        </w:rPr>
+        <w:t xml:space="preserve"> </w:t>
+      </w:r>
+      <w:proofErr w:type="spellStart"/>
+      <w:r>
+        <w:rPr>
+          <w:lang w:val="es-ES"/>
+        </w:rPr>
+        <w:t>Institute</w:t>
+      </w:r>
+      <w:proofErr w:type="spellEnd"/>
+      <w:r>
+        <w:rPr>
+          <w:lang w:val="es-ES"/>
+        </w:rPr>
+        <w:t xml:space="preserve">, </w:t>
+      </w:r>
+      <w:proofErr w:type="spellStart"/>
+      <w:r>
+        <w:rPr>
+          <w:lang w:val="es-ES"/>
+        </w:rPr>
+        <w:t>February</w:t>
+      </w:r>
+      <w:proofErr w:type="spellEnd"/>
+      <w:r>
+        <w:rPr>
+          <w:lang w:val="es-ES"/>
+        </w:rPr>
+        <w:t xml:space="preserve"> 21, 2012.</w:t>
+      </w:r>
+      <w:r>
+        <w:rPr>
+          <w:lang w:val="es-ES"/>
+        </w:rPr>
+        <w:t>].</w:t>
+      </w:r>
+    </w:p>
+    <w:p>
+      <w:pPr>
+        <w:pStyle w:val="Heading2"/>
+      </w:pPr>
+      <w:r>
+        <w:t>Random Forest</w:t>
+      </w:r>
+    </w:p>
+    <w:p/>
+    <w:p>
+      <w:pPr>
+        <w:rPr>
+          <w:lang w:val="es-419"/>
+        </w:rPr>
+      </w:pPr>
+      <w:r>
+        <w:rPr>
+          <w:lang w:val="es-419"/>
+        </w:rPr>
+        <w:t xml:space="preserve">Vale la pena hacer una </w:t>
+      </w:r>
+      <w:r>
+        <w:rPr>
+          <w:lang w:val="es-419"/>
+        </w:rPr>
+        <w:t>introducción</w:t>
+      </w:r>
+      <w:r>
+        <w:rPr>
+          <w:lang w:val="es-419"/>
+        </w:rPr>
+        <w:t xml:space="preserve"> en machine learning, tal vez algunos algoritmos que hacen o cuales es por ejemplo la motivación de ANN y de RF.</w:t>
+      </w:r>
+    </w:p>
+    <w:p>
+      <w:pPr>
+        <w:pStyle w:val="Heading2"/>
+        <w:rPr>
+          <w:lang w:val="es-419"/>
+        </w:rPr>
+      </w:pPr>
+      <w:bookmarkStart w:id="12" w:name="_Toc2966870"/>
+      <w:r>
+        <w:rPr>
+          <w:lang w:val="es-419"/>
+        </w:rPr>
+        <w:t xml:space="preserve">Conceptos </w:t>
+      </w:r>
+      <w:r>
+        <w:rPr>
+          <w:lang w:val="es-419"/>
+        </w:rPr>
+        <w:t xml:space="preserve">generales </w:t>
+      </w:r>
+      <w:r>
+        <w:rPr>
+          <w:lang w:val="es-419"/>
+        </w:rPr>
+        <w:t xml:space="preserve">sobre </w:t>
+      </w:r>
+      <w:bookmarkEnd w:id="12"/>
+      <w:r>
+        <w:rPr>
+          <w:lang w:val="es-419"/>
+        </w:rPr>
+        <w:t>Dota 2</w:t>
+      </w:r>
+    </w:p>
+    <w:p>
+      <w:pPr>
+        <w:rPr>
+          <w:lang w:val="es-419"/>
+        </w:rPr>
+      </w:pPr>
+    </w:p>
+    <w:p>
+      <w:pPr>
+        <w:pStyle w:val="Heading2"/>
+        <w:rPr>
+          <w:lang w:val="es-419"/>
+        </w:rPr>
+      </w:pPr>
+      <w:r>
+        <w:rPr>
+          <w:lang w:val="es-419"/>
+        </w:rPr>
+        <w:t>Dota 2</w:t>
+      </w:r>
+    </w:p>
+    <w:p>
+      <w:pPr>
+        <w:rPr>
+          <w:lang w:val="es-419"/>
+        </w:rPr>
+      </w:pPr>
+      <w:r>
+        <w:rPr>
+          <w:lang w:val="es-419"/>
+        </w:rPr>
+        <w:t xml:space="preserve">Dota 2 es un Multiplayer Online battle arena o MOBA de aquí en adelante, </w:t>
+      </w:r>
+      <w:r>
+        <w:rPr>
+          <w:lang w:val="es-419"/>
+        </w:rPr>
+        <w:t xml:space="preserve">en donde dos equipos compiten en un mapa para destruir el edificio Ancient (Defense Of The Ancients) del equipo contrario. El equipo que primero logre destruir tal edificio gana la partida. </w:t>
+      </w:r>
+      <w:bookmarkStart w:id="13" w:name="_GoBack"/>
+      <w:bookmarkEnd w:id="13"/>
+    </w:p>
+    <w:p>
+      <w:pPr>
+        <w:rPr>
+          <w:lang w:val="es-419"/>
+        </w:rPr>
+      </w:pPr>
+    </w:p>
+    <w:p>
+      <w:pPr>
+        <w:rPr>
+          <w:lang w:val="es-419"/>
+        </w:rPr>
+      </w:pPr>
+      <w:r>
+        <w:rPr>
+          <w:lang w:val="es-419"/>
+        </w:rPr>
+        <w:t xml:space="preserve">Quiero hablar sobre la importancia de MOBA y tal vez de los eSports , no se si deba mencionar en el titulo en vez de MOBA </w:t>
+      </w:r>
+      <w:r>
+        <w:rPr>
+          <w:lang w:val="es-419"/>
+        </w:rPr>
+        <w:t>–</w:t>
+      </w:r>
+      <w:r>
+        <w:rPr>
+          <w:lang w:val="es-419"/>
+        </w:rPr>
+        <w:t xml:space="preserve"> eSports</w:t>
+      </w:r>
+      <w:r>
+        <w:rPr>
+          <w:lang w:val="es-419"/>
+        </w:rPr>
+        <w:t xml:space="preserve">. </w:t>
+      </w:r>
+    </w:p>
+    <w:p>
+      <w:pPr>
+        <w:pStyle w:val="Heading3"/>
+        <w:rPr>
+          <w:lang w:val="es-419"/>
+        </w:rPr>
+      </w:pPr>
+      <w:bookmarkStart w:id="14" w:name="_Toc2966871"/>
+      <w:r>
+        <w:rPr>
+          <w:lang w:val="es-419"/>
+        </w:rPr>
+        <w:lastRenderedPageBreak/>
+        <w:t>Partidas</w:t>
+      </w:r>
+      <w:r>
+        <w:rPr>
+          <w:lang w:val="es-419"/>
+        </w:rPr>
+        <w:t xml:space="preserve"> individuales de jugadores profesionales</w:t>
+      </w:r>
+      <w:r>
+        <w:rPr>
+          <w:lang w:val="es-419"/>
+        </w:rPr>
+        <w:t xml:space="preserve"> en Dota 2</w:t>
+      </w:r>
+      <w:bookmarkEnd w:id="14"/>
+    </w:p>
+    <w:p>
+      <w:pPr>
+        <w:rPr>
+          <w:lang w:val="es-419"/>
+        </w:rPr>
+      </w:pPr>
+      <w:r>
+        <w:rPr>
+          <w:lang w:val="es-419"/>
+        </w:rPr>
+        <w:t>Explicar aquí las partidas individuales, como se componen, datos generales de una partida, no existe diferencia entre una partida normal a una partida de un jugador profesional.</w:t>
+      </w:r>
+    </w:p>
+    <w:p>
+      <w:pPr>
+        <w:pStyle w:val="Heading3"/>
+        <w:rPr>
+          <w:lang w:val="es-419"/>
+        </w:rPr>
+      </w:pPr>
+      <w:bookmarkStart w:id="15" w:name="_Toc2966872"/>
+      <w:r>
+        <w:rPr>
+          <w:lang w:val="es-419"/>
+        </w:rPr>
+        <w:t>Partidas equipos profesionales en Dota 2</w:t>
+      </w:r>
+      <w:bookmarkEnd w:id="15"/>
+    </w:p>
+    <w:p>
+      <w:pPr>
+        <w:rPr>
+          <w:lang w:val="es-419"/>
+        </w:rPr>
+      </w:pPr>
+      <w:r>
+        <w:rPr>
+          <w:lang w:val="es-419"/>
+        </w:rPr>
+        <w:t>Aquí quiero hablar de los brackets de los tornes profesionales, que son o como se conforman los torneos y ligas profesionales.</w:t>
+      </w:r>
+    </w:p>
+    <w:p>
+      <w:pPr>
+        <w:pStyle w:val="Heading2"/>
+        <w:rPr>
+          <w:lang w:val="es-419"/>
+        </w:rPr>
+      </w:pPr>
+      <w:bookmarkStart w:id="16" w:name="_Toc2966873"/>
+      <w:r>
+        <w:rPr>
+          <w:lang w:val="es-419"/>
+        </w:rPr>
+        <w:t>Algoritmos de predicción usados en e-Sports</w:t>
+      </w:r>
+      <w:bookmarkEnd w:id="16"/>
+    </w:p>
+    <w:p>
+      <w:pPr>
+        <w:rPr>
+          <w:lang w:val="es-419"/>
+        </w:rPr>
+      </w:pPr>
+      <w:r>
+        <w:rPr>
+          <w:lang w:val="es-419"/>
+        </w:rPr>
+        <w:t>Dado el estado de arte que algoritmos de predicción se han usado para eSports o mas bien específicamente para Dota 2</w:t>
       </w:r>
     </w:p>
     <w:p>
@@ -3366,15 +4015,246 @@
           <w:lang w:val="es-419"/>
         </w:rPr>
       </w:pPr>
-      <w:bookmarkStart w:id="11" w:name="_Toc2966868"/>
+      <w:bookmarkStart w:id="17" w:name="_Toc2966874"/>
+      <w:r>
+        <w:rPr>
+          <w:lang w:val="es-419"/>
+        </w:rPr>
+        <w:t>Recolección y Análisis del conjunto de datos</w:t>
+      </w:r>
+      <w:bookmarkEnd w:id="17"/>
+    </w:p>
+    <w:p>
+      <w:pPr>
+        <w:pStyle w:val="Heading2"/>
+        <w:rPr>
+          <w:lang w:val="es-419"/>
+        </w:rPr>
+      </w:pPr>
+      <w:bookmarkStart w:id="18" w:name="_Toc2966875"/>
+      <w:r>
+        <w:rPr>
+          <w:lang w:val="es-419"/>
+        </w:rPr>
+        <w:t>Recolección de datos usando Rest API</w:t>
+      </w:r>
+      <w:bookmarkEnd w:id="18"/>
+    </w:p>
+    <w:p>
+      <w:pPr>
+        <w:rPr>
+          <w:lang w:val="es-419"/>
+        </w:rPr>
+      </w:pPr>
+      <w:r>
+        <w:rPr>
+          <w:lang w:val="es-419"/>
+        </w:rPr>
+        <w:t>Aquí quiero hablar sobre Open Dota y la necesidad de construir un software que haga el llamado masivo de datos</w:t>
+      </w:r>
+      <w:r>
+        <w:rPr>
+          <w:lang w:val="es-419"/>
+        </w:rPr>
+        <w:t>. Pregunta: debería hablar de la tecnología usada, la necesidad de tener una base de datos  y los llamados masivos en diferentes tiempos para lograr obtener los datos deseados ?</w:t>
+      </w:r>
+    </w:p>
+    <w:p>
+      <w:pPr>
+        <w:pStyle w:val="Heading2"/>
+        <w:rPr>
+          <w:lang w:val="es-419"/>
+        </w:rPr>
+      </w:pPr>
+      <w:bookmarkStart w:id="19" w:name="_Toc2966876"/>
+      <w:r>
+        <w:rPr>
+          <w:lang w:val="es-419"/>
+        </w:rPr>
+        <w:t>Análisis de datos</w:t>
+      </w:r>
+      <w:bookmarkEnd w:id="19"/>
+      <w:r>
+        <w:rPr>
+          <w:lang w:val="es-419"/>
+        </w:rPr>
+        <w:t xml:space="preserve"> esto en en un anexo</w:t>
+      </w:r>
+      <w:r>
+        <w:rPr>
+          <w:lang w:val="es-419"/>
+        </w:rPr>
+        <w:t xml:space="preserve"> en una tabla y descripción de los datos en un anexo</w:t>
+      </w:r>
+    </w:p>
+    <w:p>
+      <w:pPr>
+        <w:rPr>
+          <w:lang w:val="es-419"/>
+        </w:rPr>
+      </w:pPr>
+      <w:r>
+        <w:rPr>
+          <w:lang w:val="es-419"/>
+        </w:rPr>
+        <w:t xml:space="preserve">Simplemente hablar del JSON que se obtiene, relevancia. ¿Qué otra </w:t>
+      </w:r>
+      <w:r>
+        <w:rPr>
+          <w:lang w:val="es-419"/>
+        </w:rPr>
+        <w:t>cosa?</w:t>
+      </w:r>
+    </w:p>
+    <w:p>
+      <w:pPr>
+        <w:pStyle w:val="Heading3"/>
+        <w:rPr>
+          <w:lang w:val="es-419"/>
+        </w:rPr>
+      </w:pPr>
+      <w:bookmarkStart w:id="20" w:name="_Toc2966877"/>
+      <w:r>
+        <w:rPr>
+          <w:lang w:val="es-419"/>
+        </w:rPr>
+        <w:t>Identificación de variables</w:t>
+      </w:r>
+      <w:bookmarkEnd w:id="20"/>
+    </w:p>
+    <w:p>
+      <w:pPr>
+        <w:rPr>
+          <w:lang w:val="es-419"/>
+        </w:rPr>
+      </w:pPr>
+      <w:r>
+        <w:rPr>
+          <w:lang w:val="es-419"/>
+        </w:rPr>
+        <w:t xml:space="preserve">Aquí me gustaría hablar sobre las variables que considero que serian un buen inicio, no se si valga la pena o profundizar en la identificación de variables hasta que haga los experimentos en la siguiente sección. </w:t>
+      </w:r>
+    </w:p>
+    <w:p>
+      <w:pPr>
+        <w:rPr>
+          <w:lang w:val="es-419"/>
+        </w:rPr>
+      </w:pPr>
+    </w:p>
+    <w:p>
+      <w:pPr>
+        <w:pStyle w:val="Heading1"/>
+        <w:rPr>
+          <w:lang w:val="es-419"/>
+        </w:rPr>
+      </w:pPr>
+      <w:bookmarkStart w:id="21" w:name="_Toc2966878"/>
+      <w:r>
+        <w:rPr>
+          <w:lang w:val="es-419"/>
+        </w:rPr>
+        <w:t>Aplicación de algoritmo, experimentos y análisis de</w:t>
+      </w:r>
+      <w:r>
+        <w:rPr>
+          <w:lang w:val="es-419"/>
+        </w:rPr>
+        <w:t xml:space="preserve"> partidas individuales</w:t>
+      </w:r>
+      <w:bookmarkEnd w:id="21"/>
+    </w:p>
+    <w:p>
+      <w:pPr>
+        <w:pStyle w:val="Heading2"/>
+        <w:rPr>
+          <w:lang w:val="es-419"/>
+        </w:rPr>
+      </w:pPr>
+      <w:bookmarkStart w:id="22" w:name="_Toc2966879"/>
+      <w:r>
+        <w:rPr>
+          <w:lang w:val="es-419"/>
+        </w:rPr>
+        <w:t>Aplicación de redes neuronales</w:t>
+      </w:r>
+      <w:bookmarkEnd w:id="22"/>
+    </w:p>
+    <w:p>
+      <w:pPr>
+        <w:rPr>
+          <w:lang w:val="es-419"/>
+        </w:rPr>
+      </w:pPr>
+      <w:r>
+        <w:rPr>
+          <w:lang w:val="es-419"/>
+        </w:rPr>
+        <w:t>Aplicación me refiero a aplicar el algoritmo de ANN en partidas individuales, debo de ser tan específicos en los títulos ¿? Lo mismo para equipos profesionales.</w:t>
+      </w:r>
+    </w:p>
+    <w:p>
+      <w:pPr>
+        <w:pStyle w:val="Heading2"/>
+        <w:rPr>
+          <w:lang w:val="es-419"/>
+        </w:rPr>
+      </w:pPr>
+      <w:bookmarkStart w:id="23" w:name="_Toc2966880"/>
+      <w:r>
+        <w:rPr>
+          <w:lang w:val="es-419"/>
+        </w:rPr>
+        <w:t>Experimentos y detección de variables dependientes</w:t>
+      </w:r>
+      <w:bookmarkEnd w:id="23"/>
+    </w:p>
+    <w:p>
+      <w:pPr>
+        <w:pStyle w:val="Heading2"/>
+        <w:rPr>
+          <w:lang w:val="es-419"/>
+        </w:rPr>
+      </w:pPr>
+      <w:bookmarkStart w:id="24" w:name="_Toc2966881"/>
+      <w:r>
+        <w:rPr>
+          <w:lang w:val="es-419"/>
+        </w:rPr>
+        <w:t>Análisis de resultados y hallazgos</w:t>
+      </w:r>
+      <w:bookmarkEnd w:id="24"/>
+    </w:p>
+    <w:p>
+      <w:pPr>
+        <w:rPr>
+          <w:lang w:val="es-419"/>
+        </w:rPr>
+      </w:pPr>
+    </w:p>
+    <w:p>
+      <w:pPr>
+        <w:rPr>
+          <w:lang w:val="es-419"/>
+        </w:rPr>
+      </w:pPr>
+    </w:p>
+    <w:p>
+      <w:pPr>
+        <w:pStyle w:val="Heading1"/>
+        <w:rPr>
+          <w:lang w:val="es-419"/>
+        </w:rPr>
+      </w:pPr>
+      <w:bookmarkStart w:id="25" w:name="_Toc2966882"/>
       <w:r>
         <w:rPr>
           <w:lang w:val="es-419"/>
         </w:rPr>
         <w:lastRenderedPageBreak/>
-        <w:t>Marco teórico</w:t>
-      </w:r>
-      <w:bookmarkEnd w:id="11"/>
+        <w:t>Aplicación de algoritmo, experimentos y análisis de equipos profesionales</w:t>
+      </w:r>
+      <w:bookmarkEnd w:id="25"/>
     </w:p>
     <w:p>
       <w:pPr>
@@ -3383,67 +4263,14 @@
           <w:lang w:val="es-419"/>
         </w:rPr>
       </w:pPr>
-      <w:bookmarkStart w:id="12" w:name="_Toc2966869"/>
-      <w:r>
-        <w:rPr>
-          <w:lang w:val="es-419"/>
-        </w:rPr>
-        <w:t xml:space="preserve">Machine </w:t>
-      </w:r>
-      <w:proofErr w:type="spellStart"/>
-      <w:r>
-        <w:rPr>
-          <w:lang w:val="es-419"/>
-        </w:rPr>
-        <w:t>L</w:t>
-      </w:r>
-      <w:r>
-        <w:rPr>
-          <w:lang w:val="es-419"/>
-        </w:rPr>
-        <w:t>earning</w:t>
-      </w:r>
-      <w:bookmarkEnd w:id="12"/>
-      <w:proofErr w:type="spellEnd"/>
-    </w:p>
-    <w:p>
-      <w:pPr>
-        <w:rPr>
-          <w:lang w:val="es-419"/>
-        </w:rPr>
-      </w:pPr>
-      <w:r>
-        <w:rPr>
-          <w:lang w:val="es-419"/>
-        </w:rPr>
-        <w:t xml:space="preserve">Vale la pena hacer una </w:t>
-      </w:r>
-      <w:r>
-        <w:rPr>
-          <w:lang w:val="es-419"/>
-        </w:rPr>
-        <w:t>introducción</w:t>
-      </w:r>
-      <w:r>
-        <w:rPr>
-          <w:lang w:val="es-419"/>
-        </w:rPr>
-        <w:t xml:space="preserve"> en machine </w:t>
-      </w:r>
-      <w:proofErr w:type="spellStart"/>
-      <w:r>
-        <w:rPr>
-          <w:lang w:val="es-419"/>
-        </w:rPr>
-        <w:t>learning</w:t>
-      </w:r>
-      <w:proofErr w:type="spellEnd"/>
-      <w:r>
-        <w:rPr>
-          <w:lang w:val="es-419"/>
-        </w:rPr>
-        <w:t>, tal vez algunos algoritmos que hacen o cuales es por ejemplo la motivación de ANN y de RF.</w:t>
-      </w:r>
+      <w:bookmarkStart w:id="26" w:name="_Toc2966883"/>
+      <w:r>
+        <w:rPr>
+          <w:lang w:val="es-419"/>
+        </w:rPr>
+        <w:t>Aplicación Ranfom Forest</w:t>
+      </w:r>
+      <w:bookmarkEnd w:id="26"/>
     </w:p>
     <w:p>
       <w:pPr>
@@ -3452,107 +4279,14 @@
           <w:lang w:val="es-419"/>
         </w:rPr>
       </w:pPr>
-      <w:bookmarkStart w:id="13" w:name="_Toc2966870"/>
-      <w:r>
-        <w:rPr>
-          <w:lang w:val="es-419"/>
-        </w:rPr>
-        <w:t xml:space="preserve">Conceptos </w:t>
-      </w:r>
-      <w:r>
-        <w:rPr>
-          <w:lang w:val="es-419"/>
-        </w:rPr>
-        <w:t xml:space="preserve">generales </w:t>
-      </w:r>
-      <w:r>
-        <w:rPr>
-          <w:lang w:val="es-419"/>
-        </w:rPr>
-        <w:t xml:space="preserve">sobre </w:t>
-      </w:r>
-      <w:r>
-        <w:rPr>
-          <w:lang w:val="es-419"/>
-        </w:rPr>
-        <w:t>MOBA</w:t>
-      </w:r>
-      <w:bookmarkEnd w:id="13"/>
-    </w:p>
-    <w:p>
-      <w:pPr>
-        <w:rPr>
-          <w:lang w:val="es-419"/>
-        </w:rPr>
-      </w:pPr>
-      <w:r>
-        <w:rPr>
-          <w:lang w:val="es-419"/>
-        </w:rPr>
-        <w:t xml:space="preserve">Quiero hablar sobre la importancia de MOBA y tal vez de los </w:t>
-      </w:r>
-      <w:proofErr w:type="spellStart"/>
-      <w:proofErr w:type="gramStart"/>
-      <w:r>
-        <w:rPr>
-          <w:lang w:val="es-419"/>
-        </w:rPr>
-        <w:t>eSports</w:t>
-      </w:r>
-      <w:proofErr w:type="spellEnd"/>
-      <w:r>
-        <w:rPr>
-          <w:lang w:val="es-419"/>
-        </w:rPr>
-        <w:t xml:space="preserve"> ,</w:t>
-      </w:r>
-      <w:proofErr w:type="gramEnd"/>
-      <w:r>
-        <w:rPr>
-          <w:lang w:val="es-419"/>
-        </w:rPr>
-        <w:t xml:space="preserve"> no </w:t>
-      </w:r>
-      <w:proofErr w:type="spellStart"/>
-      <w:r>
-        <w:rPr>
-          <w:lang w:val="es-419"/>
-        </w:rPr>
-        <w:t>se</w:t>
-      </w:r>
-      <w:proofErr w:type="spellEnd"/>
-      <w:r>
-        <w:rPr>
-          <w:lang w:val="es-419"/>
-        </w:rPr>
-        <w:t xml:space="preserve"> si deba mencionar en el titulo en vez de MOBA </w:t>
-      </w:r>
-      <w:r>
-        <w:rPr>
-          <w:lang w:val="es-419"/>
-        </w:rPr>
-        <w:t>–</w:t>
-      </w:r>
-      <w:r>
-        <w:rPr>
-          <w:lang w:val="es-419"/>
-        </w:rPr>
-        <w:t xml:space="preserve"> </w:t>
-      </w:r>
-      <w:proofErr w:type="spellStart"/>
-      <w:r>
-        <w:rPr>
-          <w:lang w:val="es-419"/>
-        </w:rPr>
-        <w:t>eSports</w:t>
-      </w:r>
-      <w:proofErr w:type="spellEnd"/>
-      <w:r>
-        <w:rPr>
-          <w:lang w:val="es-419"/>
-        </w:rPr>
-        <w:t xml:space="preserve">. </w:t>
-      </w:r>
+      <w:bookmarkStart w:id="27" w:name="_Toc2966884"/>
+      <w:r>
+        <w:rPr>
+          <w:lang w:val="es-419"/>
+        </w:rPr>
+        <w:t>Experimentos y detección de variables dependientes</w:t>
+      </w:r>
+      <w:bookmarkEnd w:id="27"/>
     </w:p>
     <w:p>
       <w:pPr>
@@ -3561,68 +4295,32 @@
           <w:lang w:val="es-419"/>
         </w:rPr>
       </w:pPr>
-      <w:bookmarkStart w:id="14" w:name="_Toc2966871"/>
-      <w:r>
-        <w:rPr>
-          <w:lang w:val="es-419"/>
-        </w:rPr>
-        <w:t>Partidas</w:t>
-      </w:r>
-      <w:r>
-        <w:rPr>
-          <w:lang w:val="es-419"/>
-        </w:rPr>
-        <w:t xml:space="preserve"> individuales de jugadores profesionales</w:t>
-      </w:r>
-      <w:r>
-        <w:rPr>
-          <w:lang w:val="es-419"/>
-        </w:rPr>
-        <w:t xml:space="preserve"> en Dota 2</w:t>
-      </w:r>
-      <w:bookmarkEnd w:id="14"/>
-    </w:p>
-    <w:p>
-      <w:pPr>
-        <w:rPr>
-          <w:lang w:val="es-419"/>
-        </w:rPr>
-      </w:pPr>
-      <w:r>
-        <w:rPr>
-          <w:lang w:val="es-419"/>
-        </w:rPr>
-        <w:t>Explicar aquí las partidas individuales, como se componen, datos generales de una partida, no existe diferencia entre una partida normal a una partida de un jugador profesional.</w:t>
-      </w:r>
-    </w:p>
-    <w:p>
-      <w:pPr>
-        <w:pStyle w:val="Heading3"/>
-        <w:rPr>
-          <w:lang w:val="es-419"/>
-        </w:rPr>
-      </w:pPr>
-      <w:bookmarkStart w:id="15" w:name="_Toc2966872"/>
-      <w:r>
-        <w:rPr>
-          <w:lang w:val="es-419"/>
-        </w:rPr>
-        <w:t>Partidas equipos profesionales en Dota 2</w:t>
-      </w:r>
-      <w:bookmarkEnd w:id="15"/>
-    </w:p>
-    <w:p>
-      <w:pPr>
-        <w:rPr>
-          <w:lang w:val="es-419"/>
-        </w:rPr>
-      </w:pPr>
-      <w:r>
-        <w:rPr>
-          <w:lang w:val="es-419"/>
-        </w:rPr>
-        <w:t>Aquí quiero hablar de los brackets de los tornes profesionales, que son o como se conforman los torneos y ligas profesionales.</w:t>
-      </w:r>
+      <w:bookmarkStart w:id="28" w:name="_Toc2966885"/>
+      <w:r>
+        <w:rPr>
+          <w:lang w:val="es-419"/>
+        </w:rPr>
+        <w:t xml:space="preserve">Experimentos </w:t>
+      </w:r>
+      <w:r>
+        <w:rPr>
+          <w:lang w:val="es-419"/>
+        </w:rPr>
+        <w:t xml:space="preserve">Usando variable dependiente </w:t>
+      </w:r>
+      <w:r>
+        <w:rPr>
+          <w:lang w:val="es-419"/>
+        </w:rPr>
+        <w:t>aplicando</w:t>
+      </w:r>
+      <w:r>
+        <w:rPr>
+          <w:lang w:val="es-419"/>
+        </w:rPr>
+        <w:t xml:space="preserve"> resultados de partidas individuales</w:t>
+      </w:r>
+      <w:bookmarkEnd w:id="28"/>
     </w:p>
     <w:p>
       <w:pPr>
@@ -3631,77 +4329,21 @@
           <w:lang w:val="es-419"/>
         </w:rPr>
       </w:pPr>
-      <w:bookmarkStart w:id="16" w:name="_Toc2966873"/>
-      <w:r>
-        <w:rPr>
-          <w:lang w:val="es-419"/>
-        </w:rPr>
-        <w:t xml:space="preserve">Algoritmos de predicción usados en </w:t>
-      </w:r>
-      <w:proofErr w:type="spellStart"/>
-      <w:r>
-        <w:rPr>
-          <w:lang w:val="es-419"/>
-        </w:rPr>
-        <w:t>e</w:t>
-      </w:r>
-      <w:proofErr w:type="spellEnd"/>
-      <w:r>
-        <w:rPr>
-          <w:lang w:val="es-419"/>
-        </w:rPr>
-        <w:t>-</w:t>
-      </w:r>
-      <w:proofErr w:type="spellStart"/>
-      <w:r>
-        <w:rPr>
-          <w:lang w:val="es-419"/>
-        </w:rPr>
-        <w:t>Sports</w:t>
-      </w:r>
-      <w:bookmarkEnd w:id="16"/>
-      <w:proofErr w:type="spellEnd"/>
-    </w:p>
-    <w:p>
-      <w:pPr>
-        <w:rPr>
-          <w:lang w:val="es-419"/>
-        </w:rPr>
-      </w:pPr>
-      <w:r>
-        <w:rPr>
-          <w:lang w:val="es-419"/>
-        </w:rPr>
-        <w:t xml:space="preserve">Dado el estado de arte que algoritmos de predicción se han usado para </w:t>
-      </w:r>
-      <w:proofErr w:type="spellStart"/>
-      <w:r>
-        <w:rPr>
-          <w:lang w:val="es-419"/>
-        </w:rPr>
-        <w:t>eSports</w:t>
-      </w:r>
-      <w:proofErr w:type="spellEnd"/>
-      <w:r>
-        <w:rPr>
-          <w:lang w:val="es-419"/>
-        </w:rPr>
-        <w:t xml:space="preserve"> o </w:t>
-      </w:r>
-      <w:proofErr w:type="spellStart"/>
-      <w:r>
-        <w:rPr>
-          <w:lang w:val="es-419"/>
-        </w:rPr>
-        <w:t>mas</w:t>
-      </w:r>
-      <w:proofErr w:type="spellEnd"/>
-      <w:r>
-        <w:rPr>
-          <w:lang w:val="es-419"/>
-        </w:rPr>
-        <w:t xml:space="preserve"> bien específicamente para Dota 2</w:t>
-      </w:r>
+      <w:bookmarkStart w:id="29" w:name="_Toc2966886"/>
+      <w:r>
+        <w:rPr>
+          <w:lang w:val="es-419"/>
+        </w:rPr>
+        <w:t>Análisis de resultados y hallazgos</w:t>
+      </w:r>
+      <w:bookmarkEnd w:id="29"/>
+    </w:p>
+    <w:p>
+      <w:pPr>
+        <w:rPr>
+          <w:lang w:val="es-419"/>
+        </w:rPr>
+      </w:pPr>
     </w:p>
     <w:p>
       <w:pPr>
@@ -3710,398 +4352,6 @@
           <w:lang w:val="es-419"/>
         </w:rPr>
       </w:pPr>
-      <w:bookmarkStart w:id="17" w:name="_Toc2966874"/>
-      <w:r>
-        <w:rPr>
-          <w:lang w:val="es-419"/>
-        </w:rPr>
-        <w:t>Recolección y Análisis del conjunto de datos</w:t>
-      </w:r>
-      <w:bookmarkEnd w:id="17"/>
-    </w:p>
-    <w:p>
-      <w:pPr>
-        <w:pStyle w:val="Heading2"/>
-        <w:rPr>
-          <w:lang w:val="es-419"/>
-        </w:rPr>
-      </w:pPr>
-      <w:bookmarkStart w:id="18" w:name="_Toc2966875"/>
-      <w:r>
-        <w:rPr>
-          <w:lang w:val="es-419"/>
-        </w:rPr>
-        <w:t xml:space="preserve">Recolección de datos usando </w:t>
-      </w:r>
-      <w:proofErr w:type="spellStart"/>
-      <w:r>
-        <w:rPr>
-          <w:lang w:val="es-419"/>
-        </w:rPr>
-        <w:t>Rest</w:t>
-      </w:r>
-      <w:proofErr w:type="spellEnd"/>
-      <w:r>
-        <w:rPr>
-          <w:lang w:val="es-419"/>
-        </w:rPr>
-        <w:t xml:space="preserve"> API</w:t>
-      </w:r>
-      <w:bookmarkEnd w:id="18"/>
-    </w:p>
-    <w:p>
-      <w:pPr>
-        <w:rPr>
-          <w:lang w:val="es-419"/>
-        </w:rPr>
-      </w:pPr>
-      <w:r>
-        <w:rPr>
-          <w:lang w:val="es-419"/>
-        </w:rPr>
-        <w:t>Aquí quiero hablar sobre Open Dota y la necesidad de construir un software que haga el llamado masivo de datos</w:t>
-      </w:r>
-      <w:r>
-        <w:rPr>
-          <w:lang w:val="es-419"/>
-        </w:rPr>
-        <w:t xml:space="preserve">. Pregunta: debería hablar de la tecnología usada, la necesidad de tener una base de </w:t>
-      </w:r>
-      <w:proofErr w:type="gramStart"/>
-      <w:r>
-        <w:rPr>
-          <w:lang w:val="es-419"/>
-        </w:rPr>
-        <w:t>datos  y</w:t>
-      </w:r>
-      <w:proofErr w:type="gramEnd"/>
-      <w:r>
-        <w:rPr>
-          <w:lang w:val="es-419"/>
-        </w:rPr>
-        <w:t xml:space="preserve"> los llamados masivos en diferentes tiempos para lograr obtener los datos deseados ?</w:t>
-      </w:r>
-    </w:p>
-    <w:p>
-      <w:pPr>
-        <w:pStyle w:val="Heading2"/>
-        <w:rPr>
-          <w:lang w:val="es-419"/>
-        </w:rPr>
-      </w:pPr>
-      <w:bookmarkStart w:id="19" w:name="_Toc2966876"/>
-      <w:r>
-        <w:rPr>
-          <w:lang w:val="es-419"/>
-        </w:rPr>
-        <w:t>Análisis de datos</w:t>
-      </w:r>
-      <w:bookmarkEnd w:id="19"/>
-      <w:r>
-        <w:rPr>
-          <w:lang w:val="es-419"/>
-        </w:rPr>
-        <w:t xml:space="preserve"> esto en </w:t>
-      </w:r>
-      <w:proofErr w:type="spellStart"/>
-      <w:r>
-        <w:rPr>
-          <w:lang w:val="es-419"/>
-        </w:rPr>
-        <w:t>en</w:t>
-      </w:r>
-      <w:proofErr w:type="spellEnd"/>
-      <w:r>
-        <w:rPr>
-          <w:lang w:val="es-419"/>
-        </w:rPr>
-        <w:t xml:space="preserve"> un anexo</w:t>
-      </w:r>
-      <w:r>
-        <w:rPr>
-          <w:lang w:val="es-419"/>
-        </w:rPr>
-        <w:t xml:space="preserve"> en una tabla y descripción de los datos en un anexo</w:t>
-      </w:r>
-    </w:p>
-    <w:p>
-      <w:pPr>
-        <w:rPr>
-          <w:lang w:val="es-419"/>
-        </w:rPr>
-      </w:pPr>
-      <w:r>
-        <w:rPr>
-          <w:lang w:val="es-419"/>
-        </w:rPr>
-        <w:t xml:space="preserve">Simplemente hablar del JSON que se obtiene, relevancia. ¿Qué otra </w:t>
-      </w:r>
-      <w:r>
-        <w:rPr>
-          <w:lang w:val="es-419"/>
-        </w:rPr>
-        <w:t>cosa?</w:t>
-      </w:r>
-    </w:p>
-    <w:p>
-      <w:pPr>
-        <w:pStyle w:val="Heading3"/>
-        <w:rPr>
-          <w:lang w:val="es-419"/>
-        </w:rPr>
-      </w:pPr>
-      <w:bookmarkStart w:id="20" w:name="_Toc2966877"/>
-      <w:r>
-        <w:rPr>
-          <w:lang w:val="es-419"/>
-        </w:rPr>
-        <w:t>Identificación de variables</w:t>
-      </w:r>
-      <w:bookmarkEnd w:id="20"/>
-    </w:p>
-    <w:p>
-      <w:pPr>
-        <w:rPr>
-          <w:lang w:val="es-419"/>
-        </w:rPr>
-      </w:pPr>
-      <w:r>
-        <w:rPr>
-          <w:lang w:val="es-419"/>
-        </w:rPr>
-        <w:t xml:space="preserve">Aquí me gustaría hablar sobre las variables que considero que serian un buen inicio, no se si valga la pena o profundizar en la identificación de variables hasta que haga los experimentos en la siguiente sección. </w:t>
-      </w:r>
-    </w:p>
-    <w:p>
-      <w:pPr>
-        <w:rPr>
-          <w:lang w:val="es-419"/>
-        </w:rPr>
-      </w:pPr>
-    </w:p>
-    <w:p>
-      <w:pPr>
-        <w:pStyle w:val="Heading1"/>
-        <w:rPr>
-          <w:lang w:val="es-419"/>
-        </w:rPr>
-      </w:pPr>
-      <w:bookmarkStart w:id="21" w:name="_Toc2966878"/>
-      <w:r>
-        <w:rPr>
-          <w:lang w:val="es-419"/>
-        </w:rPr>
-        <w:t>Aplicación de algoritmo, experimentos y análisis de</w:t>
-      </w:r>
-      <w:r>
-        <w:rPr>
-          <w:lang w:val="es-419"/>
-        </w:rPr>
-        <w:t xml:space="preserve"> partidas individuales</w:t>
-      </w:r>
-      <w:bookmarkEnd w:id="21"/>
-    </w:p>
-    <w:p>
-      <w:pPr>
-        <w:pStyle w:val="Heading2"/>
-        <w:rPr>
-          <w:lang w:val="es-419"/>
-        </w:rPr>
-      </w:pPr>
-      <w:bookmarkStart w:id="22" w:name="_Toc2966879"/>
-      <w:r>
-        <w:rPr>
-          <w:lang w:val="es-419"/>
-        </w:rPr>
-        <w:t>Aplicación de redes neuronales</w:t>
-      </w:r>
-      <w:bookmarkEnd w:id="22"/>
-    </w:p>
-    <w:p>
-      <w:pPr>
-        <w:rPr>
-          <w:lang w:val="es-419"/>
-        </w:rPr>
-      </w:pPr>
-      <w:r>
-        <w:rPr>
-          <w:lang w:val="es-419"/>
-        </w:rPr>
-        <w:t>Aplicación me refiero a aplicar el algoritmo de ANN en partidas individuales, debo de ser tan específicos en los títulos ¿? Lo mismo para equipos profesionales.</w:t>
-      </w:r>
-    </w:p>
-    <w:p>
-      <w:pPr>
-        <w:pStyle w:val="Heading2"/>
-        <w:rPr>
-          <w:lang w:val="es-419"/>
-        </w:rPr>
-      </w:pPr>
-      <w:bookmarkStart w:id="23" w:name="_Toc2966880"/>
-      <w:r>
-        <w:rPr>
-          <w:lang w:val="es-419"/>
-        </w:rPr>
-        <w:t>Experimentos y detección de variables dependientes</w:t>
-      </w:r>
-      <w:bookmarkEnd w:id="23"/>
-    </w:p>
-    <w:p>
-      <w:pPr>
-        <w:pStyle w:val="Heading2"/>
-        <w:rPr>
-          <w:lang w:val="es-419"/>
-        </w:rPr>
-      </w:pPr>
-      <w:bookmarkStart w:id="24" w:name="_Toc2966881"/>
-      <w:r>
-        <w:rPr>
-          <w:lang w:val="es-419"/>
-        </w:rPr>
-        <w:t>Análisis de resultados y hallazgos</w:t>
-      </w:r>
-      <w:bookmarkEnd w:id="24"/>
-    </w:p>
-    <w:p>
-      <w:pPr>
-        <w:rPr>
-          <w:lang w:val="es-419"/>
-        </w:rPr>
-      </w:pPr>
-    </w:p>
-    <w:p>
-      <w:pPr>
-        <w:rPr>
-          <w:lang w:val="es-419"/>
-        </w:rPr>
-      </w:pPr>
-    </w:p>
-    <w:p>
-      <w:pPr>
-        <w:pStyle w:val="Heading1"/>
-        <w:rPr>
-          <w:lang w:val="es-419"/>
-        </w:rPr>
-      </w:pPr>
-      <w:bookmarkStart w:id="25" w:name="_Toc2966882"/>
-      <w:r>
-        <w:rPr>
-          <w:lang w:val="es-419"/>
-        </w:rPr>
-        <w:t>Aplicación de algoritmo, experimentos y análisis de equipos profesionales</w:t>
-      </w:r>
-      <w:bookmarkEnd w:id="25"/>
-    </w:p>
-    <w:p>
-      <w:pPr>
-        <w:pStyle w:val="Heading2"/>
-        <w:rPr>
-          <w:lang w:val="es-419"/>
-        </w:rPr>
-      </w:pPr>
-      <w:bookmarkStart w:id="26" w:name="_Toc2966883"/>
-      <w:r>
-        <w:rPr>
-          <w:lang w:val="es-419"/>
-        </w:rPr>
-        <w:t xml:space="preserve">Aplicación </w:t>
-      </w:r>
-      <w:proofErr w:type="spellStart"/>
-      <w:r>
-        <w:rPr>
-          <w:lang w:val="es-419"/>
-        </w:rPr>
-        <w:t>Ranfom</w:t>
-      </w:r>
-      <w:proofErr w:type="spellEnd"/>
-      <w:r>
-        <w:rPr>
-          <w:lang w:val="es-419"/>
-        </w:rPr>
-        <w:t xml:space="preserve"> Forest</w:t>
-      </w:r>
-      <w:bookmarkEnd w:id="26"/>
-    </w:p>
-    <w:p>
-      <w:pPr>
-        <w:pStyle w:val="Heading2"/>
-        <w:rPr>
-          <w:lang w:val="es-419"/>
-        </w:rPr>
-      </w:pPr>
-      <w:bookmarkStart w:id="27" w:name="_Toc2966884"/>
-      <w:r>
-        <w:rPr>
-          <w:lang w:val="es-419"/>
-        </w:rPr>
-        <w:t>Experimentos y detección de variables dependientes</w:t>
-      </w:r>
-      <w:bookmarkEnd w:id="27"/>
-    </w:p>
-    <w:p>
-      <w:pPr>
-        <w:pStyle w:val="Heading3"/>
-        <w:rPr>
-          <w:lang w:val="es-419"/>
-        </w:rPr>
-      </w:pPr>
-      <w:bookmarkStart w:id="28" w:name="_Toc2966885"/>
-      <w:r>
-        <w:rPr>
-          <w:lang w:val="es-419"/>
-        </w:rPr>
-        <w:t xml:space="preserve">Experimentos </w:t>
-      </w:r>
-      <w:r>
-        <w:rPr>
-          <w:lang w:val="es-419"/>
-        </w:rPr>
-        <w:t xml:space="preserve">Usando variable dependiente </w:t>
-      </w:r>
-      <w:r>
-        <w:rPr>
-          <w:lang w:val="es-419"/>
-        </w:rPr>
-        <w:t>aplicando</w:t>
-      </w:r>
-      <w:r>
-        <w:rPr>
-          <w:lang w:val="es-419"/>
-        </w:rPr>
-        <w:t xml:space="preserve"> resultados de partidas individuales</w:t>
-      </w:r>
-      <w:bookmarkEnd w:id="28"/>
-    </w:p>
-    <w:p>
-      <w:pPr>
-        <w:pStyle w:val="Heading2"/>
-        <w:rPr>
-          <w:lang w:val="es-419"/>
-        </w:rPr>
-      </w:pPr>
-      <w:bookmarkStart w:id="29" w:name="_Toc2966886"/>
-      <w:r>
-        <w:rPr>
-          <w:lang w:val="es-419"/>
-        </w:rPr>
-        <w:t>Análisis de resultados y hallazgos</w:t>
-      </w:r>
-      <w:bookmarkEnd w:id="29"/>
-    </w:p>
-    <w:p>
-      <w:pPr>
-        <w:rPr>
-          <w:lang w:val="es-419"/>
-        </w:rPr>
-      </w:pPr>
-    </w:p>
-    <w:p>
-      <w:pPr>
-        <w:pStyle w:val="Heading1"/>
-        <w:rPr>
-          <w:lang w:val="es-419"/>
-        </w:rPr>
-      </w:pPr>
       <w:r>
         <w:rPr>
           <w:lang w:val="es-419"/>
@@ -4115,33 +4365,11 @@
           <w:lang w:val="es-419"/>
         </w:rPr>
       </w:pPr>
-      <w:proofErr w:type="gramStart"/>
-      <w:r>
-        <w:rPr>
-          <w:lang w:val="es-419"/>
-        </w:rPr>
-        <w:t>Vale la pena hablar del software que se va a entregar?</w:t>
-      </w:r>
-      <w:proofErr w:type="gramEnd"/>
-      <w:r>
-        <w:rPr>
-          <w:lang w:val="es-419"/>
-        </w:rPr>
-        <w:t xml:space="preserve"> </w:t>
-      </w:r>
-      <w:proofErr w:type="gramStart"/>
-      <w:r>
-        <w:rPr>
-          <w:lang w:val="es-419"/>
-        </w:rPr>
-        <w:t>En termino de uso y registro?</w:t>
-      </w:r>
-      <w:proofErr w:type="gramEnd"/>
-      <w:r>
-        <w:rPr>
-          <w:lang w:val="es-419"/>
-        </w:rPr>
-        <w:t xml:space="preserve"> </w:t>
+      <w:r>
+        <w:rPr>
+          <w:lang w:val="es-419"/>
+        </w:rPr>
+        <w:t xml:space="preserve">Vale la pena hablar del software que se va a entregar? En termino de uso y registro? </w:t>
       </w:r>
     </w:p>
     <w:p>
@@ -5046,6 +5274,7 @@
     <w:lsdException w:name="HTML Sample" w:semiHidden="1" w:unhideWhenUsed="1"/>
     <w:lsdException w:name="HTML Typewriter" w:semiHidden="1" w:unhideWhenUsed="1"/>
     <w:lsdException w:name="HTML Variable" w:semiHidden="1" w:unhideWhenUsed="1"/>
+    <w:lsdException w:name="Normal Table" w:semiHidden="1" w:unhideWhenUsed="1"/>
     <w:lsdException w:name="annotation subject" w:semiHidden="1" w:unhideWhenUsed="1"/>
     <w:lsdException w:name="No List" w:semiHidden="1" w:unhideWhenUsed="1"/>
     <w:lsdException w:name="Outline List 1" w:semiHidden="1" w:unhideWhenUsed="1"/>
@@ -5092,8 +5321,10 @@
     <w:lsdException w:name="Table Subtle 2" w:semiHidden="1" w:unhideWhenUsed="1"/>
     <w:lsdException w:name="Table Web 1" w:semiHidden="1" w:unhideWhenUsed="1"/>
     <w:lsdException w:name="Table Web 2" w:semiHidden="1" w:unhideWhenUsed="1"/>
+    <w:lsdException w:name="Table Web 3" w:semiHidden="1" w:unhideWhenUsed="1"/>
     <w:lsdException w:name="Balloon Text" w:semiHidden="1" w:unhideWhenUsed="1"/>
     <w:lsdException w:name="Table Grid" w:uiPriority="39"/>
+    <w:lsdException w:name="Table Theme" w:semiHidden="1" w:unhideWhenUsed="1"/>
     <w:lsdException w:name="Placeholder Text" w:semiHidden="1"/>
     <w:lsdException w:name="No Spacing" w:uiPriority="1" w:qFormat="1"/>
     <w:lsdException w:name="Light Shading" w:uiPriority="60"/>
@@ -5825,7 +6056,7 @@
 </file>
 
 <file path=customXml/itemProps1.xml><?xml version="1.0" encoding="utf-8"?>
-<ds:datastoreItem xmlns:ds="http://schemas.openxmlformats.org/officeDocument/2006/customXml" ds:itemID="{654D5E2C-978F-47AF-AF24-EDA01042DF49}">
+<ds:datastoreItem xmlns:ds="http://schemas.openxmlformats.org/officeDocument/2006/customXml" ds:itemID="{110692E1-CE75-9349-9817-805EA93BDA15}">
   <ds:schemaRefs>
     <ds:schemaRef ds:uri="http://schemas.openxmlformats.org/officeDocument/2006/bibliography"/>
   </ds:schemaRefs>

</xml_diff>